<commit_message>
user manual met doxygen in pdf
</commit_message>
<xml_diff>
--- a/User Manual V0.2.docx
+++ b/User Manual V0.2.docx
@@ -23,7 +23,13 @@
         <w:jc w:val="center"/>
       </w:pPr>
       <w:r>
-        <w:t>Stm32f4-discovery 320x240 VGA</w:t>
+        <w:t>Stm32f4-discovery</w:t>
+      </w:r>
+      <w:r>
+        <w:t>,</w:t>
+      </w:r>
+      <w:r>
+        <w:t xml:space="preserve"> 320x240 VGA</w:t>
       </w:r>
     </w:p>
     <w:p>
@@ -50,13 +56,22 @@
     </w:p>
     <w:p>
       <w:r>
-        <w:t>De stm32f4-discovery 320x240 VGA is een C/C++ project dat draait op de stm32f4-discovery en stuurt een 320x240 VGA scherm aan. Door verschillende input aan de stm32f4-discovery board via UART te geven. Worden verschillende dingen op het scherm getekend. Zo kan er tekst in verschillende stijlen, lijnen, ellipsen en andere vormen op het VGA scherm getekend worden.</w:t>
-      </w:r>
-      <w:r>
-        <w:t xml:space="preserve"> Dit kan per input gedaan worden maar er kan ook een loop gecreëerd worden.</w:t>
-      </w:r>
-      <w:r>
-        <w:t xml:space="preserve"> Een loop kan gemaakt worden door eerst een wait </w:t>
+        <w:t>De stm32f4-discovery 320x240 VGA is een C/C++ project dat draait op de stm32f4-discovery en stuurt een 320x240 VGA scherm aan. Door verschillende input aan de stm32f4-discovery board via UART te geven. Worden verschillende dingen op het scherm getekend. Zo kan er tekst in verschillende stijlen, lijnen, ellipsen en andere vormen op het VGA scherm getekend worden. Dit kan per input gedaan worden maar er kan ook een</w:t>
+      </w:r>
+      <w:r>
+        <w:t xml:space="preserve"> lus</w:t>
+      </w:r>
+      <w:r>
+        <w:t xml:space="preserve"> gecreëerd worden.</w:t>
+      </w:r>
+      <w:r>
+        <w:t xml:space="preserve"> Een </w:t>
+      </w:r>
+      <w:r>
+        <w:t>lus</w:t>
+      </w:r>
+      <w:r>
+        <w:t xml:space="preserve"> kan gemaakt worden door eerst een wait </w:t>
       </w:r>
       <w:r>
         <w:t>opdracht</w:t>
@@ -89,7 +104,13 @@
         <w:t xml:space="preserve">. </w:t>
       </w:r>
       <w:r>
-        <w:t>In de loop worden de input achterelkaar uitgevoerd en op het einde wordt er weer bij het begin begonnen.</w:t>
+        <w:t xml:space="preserve">In de </w:t>
+      </w:r>
+      <w:r>
+        <w:t>lus</w:t>
+      </w:r>
+      <w:r>
+        <w:t xml:space="preserve"> worden de input achterelkaar uitgevoerd en op het einde wordt er weer bij het begin begonnen.</w:t>
       </w:r>
       <w:r>
         <w:t xml:space="preserve"> Om de loop vervolgens te verlaten kan elke willekeurige opdracht gestuurd worden.</w:t>
@@ -99,6 +120,8 @@
       <w:r>
         <w:br w:type="page"/>
       </w:r>
+      <w:bookmarkStart w:id="1" w:name="_GoBack"/>
+      <w:bookmarkEnd w:id="1"/>
     </w:p>
     <w:p>
       <w:pPr>
@@ -278,14 +301,24 @@
       <w:r>
         <w:t xml:space="preserve">Figuur </w:t>
       </w:r>
-      <w:fldSimple w:instr=" SEQ Figuur \* ARABIC ">
-        <w:r>
-          <w:rPr>
-            <w:noProof/>
-          </w:rPr>
-          <w:t>1</w:t>
-        </w:r>
-      </w:fldSimple>
+      <w:r>
+        <w:fldChar w:fldCharType="begin"/>
+      </w:r>
+      <w:r>
+        <w:instrText xml:space="preserve"> SEQ Figuur \* ARABIC </w:instrText>
+      </w:r>
+      <w:r>
+        <w:fldChar w:fldCharType="separate"/>
+      </w:r>
+      <w:r>
+        <w:rPr>
+          <w:noProof/>
+        </w:rPr>
+        <w:t>1</w:t>
+      </w:r>
+      <w:r>
+        <w:fldChar w:fldCharType="end"/>
+      </w:r>
       <w:r>
         <w:t>. Ontwerp 3-lagen model met de EE-API.lib.</w:t>
       </w:r>
@@ -625,25 +658,7 @@
         <w:rPr>
           <w:szCs w:val="20"/>
         </w:rPr>
-        <w:t xml:space="preserve"> </w:t>
-      </w:r>
-      <w:r>
-        <w:rPr>
-          <w:szCs w:val="20"/>
-        </w:rPr>
-        <w:t>Doordat alles door de IO-layer heen gaat. Hoeft alleen deze layer aangepast te worden als een andere input bron gebruikt wordt (bijvoorbeeld I2C).</w:t>
-      </w:r>
-      <w:r>
-        <w:rPr>
-          <w:szCs w:val="20"/>
-        </w:rPr>
-        <w:t xml:space="preserve"> </w:t>
-      </w:r>
-      <w:r>
-        <w:rPr>
-          <w:szCs w:val="20"/>
-        </w:rPr>
-        <w:t>De UI en de LL kunnen die IO-layer op de zelfde functies aanspreken alleen wat erna gebeurd veranderd. Hierbij moet rekening gehouden worden met het programma verloop.</w:t>
+        <w:t xml:space="preserve"> Doordat alles door de IO-layer heen gaat. Hoeft alleen deze layer aangepast te worden als een andere input bron gebruikt wordt (bijvoorbeeld I2C). De UI en de LL kunnen die IO-layer op de zelfde functies aanspreken alleen wat erna gebeurd veranderd. Hierbij moet rekening gehouden worden met het programma verloop.</w:t>
       </w:r>
     </w:p>
     <w:p>
@@ -833,7 +848,167 @@
         <w:rPr>
           <w:szCs w:val="20"/>
         </w:rPr>
-        <w:t>De wait_Ms() functie van de LL zet de waiting timer hoog en zet de prescaler van de timer zo in dat het gewenste aantal ms gewacht wordt. Tijdens het wachten kunnen er wel commands in de buffer worden opgeslagen maar de exec() command voert niks uit en keert terug naar de UI om vervolgens weer te wachten op de gebruiker input. De timer 5 interrupt geeft roept de IO::stop_Read() functie op. Door het stoppen van de IO::read() zorgt ervoor dat de LL::exec() functie wordt aangeroepen in de UI::main_Loop(). De LL::exec() voert alle commands uit de buffer uit totdat er een nieuw wait command gegeven is. Als het laatste command in de buffer “repeat” is dan worden alle commands die opgeslagen zijn herhaald. Dit gebeurd net zolang tot er een nieuwe gebruiksinput gegeven is.</w:t>
+        <w:t xml:space="preserve">De wait_Ms() functie van de LL zet de waiting timer hoog en zet de prescaler van de timer zo in dat het gewenste aantal ms gewacht wordt. Tijdens het wachten kunnen er wel commands in de buffer worden opgeslagen maar de </w:t>
+      </w:r>
+      <w:r>
+        <w:rPr>
+          <w:i/>
+          <w:szCs w:val="20"/>
+        </w:rPr>
+        <w:t>exec()</w:t>
+      </w:r>
+      <w:r>
+        <w:rPr>
+          <w:szCs w:val="20"/>
+        </w:rPr>
+        <w:t xml:space="preserve"> command voert niks uit en keert terug naar de UI om vervolgens weer te wa</w:t>
+      </w:r>
+      <w:r>
+        <w:rPr>
+          <w:szCs w:val="20"/>
+        </w:rPr>
+        <w:t>chten op de gebruiker input. Als</w:t>
+      </w:r>
+      <w:r>
+        <w:rPr>
+          <w:szCs w:val="20"/>
+        </w:rPr>
+        <w:t xml:space="preserve"> timer 5</w:t>
+      </w:r>
+      <w:r>
+        <w:rPr>
+          <w:szCs w:val="20"/>
+        </w:rPr>
+        <w:t xml:space="preserve"> een</w:t>
+      </w:r>
+      <w:r>
+        <w:rPr>
+          <w:szCs w:val="20"/>
+        </w:rPr>
+        <w:t xml:space="preserve"> </w:t>
+      </w:r>
+      <w:r>
+        <w:rPr>
+          <w:szCs w:val="20"/>
+        </w:rPr>
+        <w:t>interrupt</w:t>
+      </w:r>
+      <w:r>
+        <w:rPr>
+          <w:szCs w:val="20"/>
+        </w:rPr>
+        <w:t xml:space="preserve"> geeft</w:t>
+      </w:r>
+      <w:r>
+        <w:rPr>
+          <w:szCs w:val="20"/>
+        </w:rPr>
+        <w:t>,</w:t>
+      </w:r>
+      <w:r>
+        <w:rPr>
+          <w:szCs w:val="20"/>
+        </w:rPr>
+        <w:t xml:space="preserve"> </w:t>
+      </w:r>
+      <w:r>
+        <w:rPr>
+          <w:szCs w:val="20"/>
+        </w:rPr>
+        <w:t>wordt</w:t>
+      </w:r>
+      <w:r>
+        <w:rPr>
+          <w:szCs w:val="20"/>
+        </w:rPr>
+        <w:t xml:space="preserve"> de </w:t>
+      </w:r>
+      <w:r>
+        <w:rPr>
+          <w:i/>
+          <w:szCs w:val="20"/>
+        </w:rPr>
+        <w:t>IO::stop_Read()</w:t>
+      </w:r>
+      <w:r>
+        <w:rPr>
+          <w:szCs w:val="20"/>
+        </w:rPr>
+        <w:t xml:space="preserve"> functie op</w:t>
+      </w:r>
+      <w:r>
+        <w:rPr>
+          <w:szCs w:val="20"/>
+        </w:rPr>
+        <w:t>geroepen. H</w:t>
+      </w:r>
+      <w:r>
+        <w:rPr>
+          <w:szCs w:val="20"/>
+        </w:rPr>
+        <w:t xml:space="preserve">et stoppen van de IO::read() zorgt ervoor dat de LL::exec() functie wordt aangeroepen in de </w:t>
+      </w:r>
+      <w:r>
+        <w:rPr>
+          <w:i/>
+          <w:szCs w:val="20"/>
+        </w:rPr>
+        <w:t>UI::main_Loop().</w:t>
+      </w:r>
+      <w:r>
+        <w:rPr>
+          <w:szCs w:val="20"/>
+        </w:rPr>
+        <w:t xml:space="preserve"> De </w:t>
+      </w:r>
+      <w:r>
+        <w:rPr>
+          <w:i/>
+          <w:szCs w:val="20"/>
+        </w:rPr>
+        <w:t>LL::exec()</w:t>
+      </w:r>
+      <w:r>
+        <w:rPr>
+          <w:szCs w:val="20"/>
+        </w:rPr>
+        <w:t xml:space="preserve"> voert alle commands uit de buffer uit totdat er een nieuw </w:t>
+      </w:r>
+      <w:r>
+        <w:rPr>
+          <w:szCs w:val="20"/>
+        </w:rPr>
+        <w:t>“</w:t>
+      </w:r>
+      <w:r>
+        <w:rPr>
+          <w:szCs w:val="20"/>
+        </w:rPr>
+        <w:t>wait</w:t>
+      </w:r>
+      <w:r>
+        <w:rPr>
+          <w:szCs w:val="20"/>
+        </w:rPr>
+        <w:t>”</w:t>
+      </w:r>
+      <w:r>
+        <w:rPr>
+          <w:szCs w:val="20"/>
+        </w:rPr>
+        <w:t xml:space="preserve"> command gegeven is. Als het laatste command in de buffer “repeat” is dan worden alle commands die opgeslagen zijn herhaald. Dit gebeurd net z</w:t>
+      </w:r>
+      <w:r>
+        <w:rPr>
+          <w:szCs w:val="20"/>
+        </w:rPr>
+        <w:t xml:space="preserve">olang tot er een nieuwe </w:t>
+      </w:r>
+      <w:r>
+        <w:rPr>
+          <w:szCs w:val="20"/>
+        </w:rPr>
+        <w:t>input gegeven is.</w:t>
       </w:r>
     </w:p>
     <w:p>
@@ -900,12 +1075,66 @@
       <w:r>
         <w:t>Doxygen 3-lagen model</w:t>
       </w:r>
-      <w:bookmarkStart w:id="1" w:name="_GoBack"/>
-      <w:bookmarkEnd w:id="1"/>
-    </w:p>
-    <w:p>
-      <w:r>
-        <w:br w:type="page"/>
+    </w:p>
+    <w:p>
+      <w:r>
+        <w:t>Zie pdfbijlagen “</w:t>
+      </w:r>
+      <w:r>
+        <w:t xml:space="preserve">DOXYGEN </w:t>
+      </w:r>
+      <w:r>
+        <w:t xml:space="preserve">STM32F4-Discovery, 320x240 VGA </w:t>
+      </w:r>
+      <w:r>
+        <w:rPr>
+          <w:sz w:val="22"/>
+        </w:rPr>
+        <w:t>V1.0</w:t>
+      </w:r>
+      <w:r>
+        <w:rPr>
+          <w:sz w:val="22"/>
+        </w:rPr>
+        <w:t>.pdf</w:t>
+      </w:r>
+      <w:r>
+        <w:rPr>
+          <w:sz w:val="22"/>
+        </w:rPr>
+        <w:t>”</w:t>
+      </w:r>
+      <w:r>
+        <w:t>.</w:t>
+      </w:r>
+    </w:p>
+    <w:p>
+      <w:r>
+        <w:object w:dxaOrig="1536" w:dyaOrig="999">
+          <v:shapetype id="_x0000_t75" coordsize="21600,21600" o:spt="75" o:preferrelative="t" path="m@4@5l@4@11@9@11@9@5xe" filled="f" stroked="f">
+            <v:stroke joinstyle="miter"/>
+            <v:formulas>
+              <v:f eqn="if lineDrawn pixelLineWidth 0"/>
+              <v:f eqn="sum @0 1 0"/>
+              <v:f eqn="sum 0 0 @1"/>
+              <v:f eqn="prod @2 1 2"/>
+              <v:f eqn="prod @3 21600 pixelWidth"/>
+              <v:f eqn="prod @3 21600 pixelHeight"/>
+              <v:f eqn="sum @0 0 1"/>
+              <v:f eqn="prod @6 1 2"/>
+              <v:f eqn="prod @7 21600 pixelWidth"/>
+              <v:f eqn="sum @8 21600 0"/>
+              <v:f eqn="prod @7 21600 pixelHeight"/>
+              <v:f eqn="sum @10 21600 0"/>
+            </v:formulas>
+            <v:path o:extrusionok="f" gradientshapeok="t" o:connecttype="rect"/>
+            <o:lock v:ext="edit" aspectratio="t"/>
+          </v:shapetype>
+          <v:shape id="_x0000_i1025" type="#_x0000_t75" style="width:76.5pt;height:50.25pt" o:ole="">
+            <v:imagedata r:id="rId7" o:title=""/>
+          </v:shape>
+          <o:OLEObject Type="Embed" ProgID="AcroExch.Document.DC" ShapeID="_x0000_i1025" DrawAspect="Icon" ObjectID="_1589236088" r:id="rId8"/>
+        </w:object>
       </w:r>
     </w:p>
     <w:p>
@@ -913,11 +1142,43 @@
         <w:pStyle w:val="Heading2"/>
       </w:pPr>
       <w:r>
-        <w:lastRenderedPageBreak/>
         <w:t>Doxygen EE-API.LIB</w:t>
       </w:r>
     </w:p>
+    <w:p>
+      <w:r>
+        <w:t>Zie pdfbijlagen “</w:t>
+      </w:r>
+      <w:r>
+        <w:t>EE-API.pdf</w:t>
+      </w:r>
+      <w:r>
+        <w:rPr>
+          <w:sz w:val="22"/>
+        </w:rPr>
+        <w:t>”</w:t>
+      </w:r>
+      <w:r>
+        <w:t>.</w:t>
+      </w:r>
+    </w:p>
+    <w:p>
+      <w:r>
+        <w:object w:dxaOrig="1536" w:dyaOrig="999">
+          <v:shape id="_x0000_i1026" type="#_x0000_t75" style="width:76.5pt;height:50.25pt" o:ole="">
+            <v:imagedata r:id="rId9" o:title=""/>
+          </v:shape>
+          <o:OLEObject Type="Embed" ProgID="AcroExch.Document.DC" ShapeID="_x0000_i1026" DrawAspect="Icon" ObjectID="_1589236089" r:id="rId10"/>
+        </w:object>
+      </w:r>
+    </w:p>
     <w:sectPr>
+      <w:headerReference w:type="even" r:id="rId11"/>
+      <w:headerReference w:type="default" r:id="rId12"/>
+      <w:footerReference w:type="even" r:id="rId13"/>
+      <w:footerReference w:type="default" r:id="rId14"/>
+      <w:headerReference w:type="first" r:id="rId15"/>
+      <w:footerReference w:type="first" r:id="rId16"/>
       <w:pgSz w:w="12240" w:h="15840"/>
       <w:pgMar w:top="1440" w:right="1440" w:bottom="1440" w:left="1440" w:header="708" w:footer="708" w:gutter="0"/>
       <w:cols w:space="708"/>
@@ -927,9 +1188,1529 @@
 </w:document>
 </file>
 
+<file path=word/footer1.xml><?xml version="1.0" encoding="utf-8"?>
+<w:ftr xmlns:wpc="http://schemas.microsoft.com/office/word/2010/wordprocessingCanvas" xmlns:mc="http://schemas.openxmlformats.org/markup-compatibility/2006" xmlns:o="urn:schemas-microsoft-com:office:office" xmlns:r="http://schemas.openxmlformats.org/officeDocument/2006/relationships" xmlns:m="http://schemas.openxmlformats.org/officeDocument/2006/math" xmlns:v="urn:schemas-microsoft-com:vml" xmlns:wp14="http://schemas.microsoft.com/office/word/2010/wordprocessingDrawing" xmlns:wp="http://schemas.openxmlformats.org/drawingml/2006/wordprocessingDrawing" xmlns:w10="urn:schemas-microsoft-com:office:word" xmlns:w="http://schemas.openxmlformats.org/wordprocessingml/2006/main" xmlns:w14="http://schemas.microsoft.com/office/word/2010/wordml" xmlns:w15="http://schemas.microsoft.com/office/word/2012/wordml" xmlns:wpg="http://schemas.microsoft.com/office/word/2010/wordprocessingGroup" xmlns:wpi="http://schemas.microsoft.com/office/word/2010/wordprocessingInk" xmlns:wne="http://schemas.microsoft.com/office/word/2006/wordml" xmlns:wps="http://schemas.microsoft.com/office/word/2010/wordprocessingShape" mc:Ignorable="w14 w15 wp14">
+  <w:p/>
+</w:ftr>
+</file>
+
+<file path=word/footer2.xml><?xml version="1.0" encoding="utf-8"?>
+<w:ftr xmlns:wpc="http://schemas.microsoft.com/office/word/2010/wordprocessingCanvas" xmlns:mc="http://schemas.openxmlformats.org/markup-compatibility/2006" xmlns:o="urn:schemas-microsoft-com:office:office" xmlns:r="http://schemas.openxmlformats.org/officeDocument/2006/relationships" xmlns:m="http://schemas.openxmlformats.org/officeDocument/2006/math" xmlns:v="urn:schemas-microsoft-com:vml" xmlns:wp14="http://schemas.microsoft.com/office/word/2010/wordprocessingDrawing" xmlns:wp="http://schemas.openxmlformats.org/drawingml/2006/wordprocessingDrawing" xmlns:w10="urn:schemas-microsoft-com:office:word" xmlns:w="http://schemas.openxmlformats.org/wordprocessingml/2006/main" xmlns:w14="http://schemas.microsoft.com/office/word/2010/wordml" xmlns:w15="http://schemas.microsoft.com/office/word/2012/wordml" xmlns:wpg="http://schemas.microsoft.com/office/word/2010/wordprocessingGroup" xmlns:wpi="http://schemas.microsoft.com/office/word/2010/wordprocessingInk" xmlns:wne="http://schemas.microsoft.com/office/word/2006/wordml" xmlns:wps="http://schemas.microsoft.com/office/word/2010/wordprocessingShape" mc:Ignorable="w14 w15 wp14">
+  <w:p/>
+</w:ftr>
+</file>
+
+<file path=word/footer3.xml><?xml version="1.0" encoding="utf-8"?>
+<w:ftr xmlns:wpc="http://schemas.microsoft.com/office/word/2010/wordprocessingCanvas" xmlns:mc="http://schemas.openxmlformats.org/markup-compatibility/2006" xmlns:o="urn:schemas-microsoft-com:office:office" xmlns:r="http://schemas.openxmlformats.org/officeDocument/2006/relationships" xmlns:m="http://schemas.openxmlformats.org/officeDocument/2006/math" xmlns:v="urn:schemas-microsoft-com:vml" xmlns:wp14="http://schemas.microsoft.com/office/word/2010/wordprocessingDrawing" xmlns:wp="http://schemas.openxmlformats.org/drawingml/2006/wordprocessingDrawing" xmlns:w10="urn:schemas-microsoft-com:office:word" xmlns:w="http://schemas.openxmlformats.org/wordprocessingml/2006/main" xmlns:w14="http://schemas.microsoft.com/office/word/2010/wordml" xmlns:w15="http://schemas.microsoft.com/office/word/2012/wordml" xmlns:wpg="http://schemas.microsoft.com/office/word/2010/wordprocessingGroup" xmlns:wpi="http://schemas.microsoft.com/office/word/2010/wordprocessingInk" xmlns:wne="http://schemas.microsoft.com/office/word/2006/wordml" xmlns:wps="http://schemas.microsoft.com/office/word/2010/wordprocessingShape" mc:Ignorable="w14 w15 wp14">
+  <w:p/>
+</w:ftr>
+</file>
+
+<file path=word/header1.xml><?xml version="1.0" encoding="utf-8"?>
+<w:hdr xmlns:wpc="http://schemas.microsoft.com/office/word/2010/wordprocessingCanvas" xmlns:mc="http://schemas.openxmlformats.org/markup-compatibility/2006" xmlns:o="urn:schemas-microsoft-com:office:office" xmlns:r="http://schemas.openxmlformats.org/officeDocument/2006/relationships" xmlns:m="http://schemas.openxmlformats.org/officeDocument/2006/math" xmlns:v="urn:schemas-microsoft-com:vml" xmlns:wp14="http://schemas.microsoft.com/office/word/2010/wordprocessingDrawing" xmlns:wp="http://schemas.openxmlformats.org/drawingml/2006/wordprocessingDrawing" xmlns:w10="urn:schemas-microsoft-com:office:word" xmlns:w="http://schemas.openxmlformats.org/wordprocessingml/2006/main" xmlns:w14="http://schemas.microsoft.com/office/word/2010/wordml" xmlns:w15="http://schemas.microsoft.com/office/word/2012/wordml" xmlns:wpg="http://schemas.microsoft.com/office/word/2010/wordprocessingGroup" xmlns:wpi="http://schemas.microsoft.com/office/word/2010/wordprocessingInk" xmlns:wne="http://schemas.microsoft.com/office/word/2006/wordml" xmlns:wps="http://schemas.microsoft.com/office/word/2010/wordprocessingShape" mc:Ignorable="w14 w15 wp14">
+  <w:p/>
+</w:hdr>
+</file>
+
+<file path=word/header2.xml><?xml version="1.0" encoding="utf-8"?>
+<w:hdr xmlns:wpc="http://schemas.microsoft.com/office/word/2010/wordprocessingCanvas" xmlns:mc="http://schemas.openxmlformats.org/markup-compatibility/2006" xmlns:o="urn:schemas-microsoft-com:office:office" xmlns:r="http://schemas.openxmlformats.org/officeDocument/2006/relationships" xmlns:m="http://schemas.openxmlformats.org/officeDocument/2006/math" xmlns:v="urn:schemas-microsoft-com:vml" xmlns:wp14="http://schemas.microsoft.com/office/word/2010/wordprocessingDrawing" xmlns:wp="http://schemas.openxmlformats.org/drawingml/2006/wordprocessingDrawing" xmlns:w10="urn:schemas-microsoft-com:office:word" xmlns:w="http://schemas.openxmlformats.org/wordprocessingml/2006/main" xmlns:w14="http://schemas.microsoft.com/office/word/2010/wordml" xmlns:w15="http://schemas.microsoft.com/office/word/2012/wordml" xmlns:wpg="http://schemas.microsoft.com/office/word/2010/wordprocessingGroup" xmlns:wpi="http://schemas.microsoft.com/office/word/2010/wordprocessingInk" xmlns:wne="http://schemas.microsoft.com/office/word/2006/wordml" xmlns:wps="http://schemas.microsoft.com/office/word/2010/wordprocessingShape" mc:Ignorable="w14 w15 wp14">
+  <w:p/>
+</w:hdr>
+</file>
+
+<file path=word/header3.xml><?xml version="1.0" encoding="utf-8"?>
+<w:hdr xmlns:wpc="http://schemas.microsoft.com/office/word/2010/wordprocessingCanvas" xmlns:mc="http://schemas.openxmlformats.org/markup-compatibility/2006" xmlns:o="urn:schemas-microsoft-com:office:office" xmlns:r="http://schemas.openxmlformats.org/officeDocument/2006/relationships" xmlns:m="http://schemas.openxmlformats.org/officeDocument/2006/math" xmlns:v="urn:schemas-microsoft-com:vml" xmlns:wp14="http://schemas.microsoft.com/office/word/2010/wordprocessingDrawing" xmlns:wp="http://schemas.openxmlformats.org/drawingml/2006/wordprocessingDrawing" xmlns:w10="urn:schemas-microsoft-com:office:word" xmlns:w="http://schemas.openxmlformats.org/wordprocessingml/2006/main" xmlns:w14="http://schemas.microsoft.com/office/word/2010/wordml" xmlns:w15="http://schemas.microsoft.com/office/word/2012/wordml" xmlns:wpg="http://schemas.microsoft.com/office/word/2010/wordprocessingGroup" xmlns:wpi="http://schemas.microsoft.com/office/word/2010/wordprocessingInk" xmlns:wne="http://schemas.microsoft.com/office/word/2006/wordml" xmlns:wps="http://schemas.microsoft.com/office/word/2010/wordprocessingShape" mc:Ignorable="w14 w15 wp14">
+  <w:p/>
+</w:hdr>
+</file>
+
 <file path=word/numbering.xml><?xml version="1.0" encoding="utf-8"?>
 <w:numbering xmlns:wpc="http://schemas.microsoft.com/office/word/2010/wordprocessingCanvas" xmlns:mc="http://schemas.openxmlformats.org/markup-compatibility/2006" xmlns:o="urn:schemas-microsoft-com:office:office" xmlns:r="http://schemas.openxmlformats.org/officeDocument/2006/relationships" xmlns:m="http://schemas.openxmlformats.org/officeDocument/2006/math" xmlns:v="urn:schemas-microsoft-com:vml" xmlns:wp14="http://schemas.microsoft.com/office/word/2010/wordprocessingDrawing" xmlns:wp="http://schemas.openxmlformats.org/drawingml/2006/wordprocessingDrawing" xmlns:w10="urn:schemas-microsoft-com:office:word" xmlns:w="http://schemas.openxmlformats.org/wordprocessingml/2006/main" xmlns:w14="http://schemas.microsoft.com/office/word/2010/wordml" xmlns:w15="http://schemas.microsoft.com/office/word/2012/wordml" xmlns:wpg="http://schemas.microsoft.com/office/word/2010/wordprocessingGroup" xmlns:wpi="http://schemas.microsoft.com/office/word/2010/wordprocessingInk" xmlns:wne="http://schemas.microsoft.com/office/word/2006/wordml" xmlns:wps="http://schemas.microsoft.com/office/word/2010/wordprocessingShape" mc:Ignorable="w14 w15 wp14">
   <w:abstractNum w:abstractNumId="0">
+    <w:nsid w:val="012E5D20"/>
+    <w:multiLevelType w:val="hybridMultilevel"/>
+    <w:tmpl w:val="A928E15A"/>
+    <w:lvl w:ilvl="0" w:tplc="F18E655A">
+      <w:start w:val="1"/>
+      <w:numFmt w:val="bullet"/>
+      <w:lvlText w:val="•"/>
+      <w:lvlJc w:val="left"/>
+      <w:pPr>
+        <w:ind w:left="498"/>
+      </w:pPr>
+      <w:rPr>
+        <w:rFonts w:ascii="Calibri" w:eastAsia="Calibri" w:hAnsi="Calibri" w:cs="Calibri"/>
+        <w:b w:val="0"/>
+        <w:i w:val="0"/>
+        <w:strike w:val="0"/>
+        <w:dstrike w:val="0"/>
+        <w:color w:val="000000"/>
+        <w:sz w:val="18"/>
+        <w:szCs w:val="18"/>
+        <w:u w:val="none" w:color="000000"/>
+        <w:bdr w:val="none" w:sz="0" w:space="0" w:color="auto"/>
+        <w:shd w:val="clear" w:color="auto" w:fill="auto"/>
+        <w:vertAlign w:val="baseline"/>
+      </w:rPr>
+    </w:lvl>
+    <w:lvl w:ilvl="1" w:tplc="9EAA5814">
+      <w:start w:val="1"/>
+      <w:numFmt w:val="bullet"/>
+      <w:lvlText w:val="o"/>
+      <w:lvlJc w:val="left"/>
+      <w:pPr>
+        <w:ind w:left="1416"/>
+      </w:pPr>
+      <w:rPr>
+        <w:rFonts w:ascii="Calibri" w:eastAsia="Calibri" w:hAnsi="Calibri" w:cs="Calibri"/>
+        <w:b w:val="0"/>
+        <w:i w:val="0"/>
+        <w:strike w:val="0"/>
+        <w:dstrike w:val="0"/>
+        <w:color w:val="000000"/>
+        <w:sz w:val="18"/>
+        <w:szCs w:val="18"/>
+        <w:u w:val="none" w:color="000000"/>
+        <w:bdr w:val="none" w:sz="0" w:space="0" w:color="auto"/>
+        <w:shd w:val="clear" w:color="auto" w:fill="auto"/>
+        <w:vertAlign w:val="baseline"/>
+      </w:rPr>
+    </w:lvl>
+    <w:lvl w:ilvl="2" w:tplc="79F666B6">
+      <w:start w:val="1"/>
+      <w:numFmt w:val="bullet"/>
+      <w:lvlText w:val="▪"/>
+      <w:lvlJc w:val="left"/>
+      <w:pPr>
+        <w:ind w:left="2136"/>
+      </w:pPr>
+      <w:rPr>
+        <w:rFonts w:ascii="Calibri" w:eastAsia="Calibri" w:hAnsi="Calibri" w:cs="Calibri"/>
+        <w:b w:val="0"/>
+        <w:i w:val="0"/>
+        <w:strike w:val="0"/>
+        <w:dstrike w:val="0"/>
+        <w:color w:val="000000"/>
+        <w:sz w:val="18"/>
+        <w:szCs w:val="18"/>
+        <w:u w:val="none" w:color="000000"/>
+        <w:bdr w:val="none" w:sz="0" w:space="0" w:color="auto"/>
+        <w:shd w:val="clear" w:color="auto" w:fill="auto"/>
+        <w:vertAlign w:val="baseline"/>
+      </w:rPr>
+    </w:lvl>
+    <w:lvl w:ilvl="3" w:tplc="CA4084F4">
+      <w:start w:val="1"/>
+      <w:numFmt w:val="bullet"/>
+      <w:lvlText w:val="•"/>
+      <w:lvlJc w:val="left"/>
+      <w:pPr>
+        <w:ind w:left="2856"/>
+      </w:pPr>
+      <w:rPr>
+        <w:rFonts w:ascii="Calibri" w:eastAsia="Calibri" w:hAnsi="Calibri" w:cs="Calibri"/>
+        <w:b w:val="0"/>
+        <w:i w:val="0"/>
+        <w:strike w:val="0"/>
+        <w:dstrike w:val="0"/>
+        <w:color w:val="000000"/>
+        <w:sz w:val="18"/>
+        <w:szCs w:val="18"/>
+        <w:u w:val="none" w:color="000000"/>
+        <w:bdr w:val="none" w:sz="0" w:space="0" w:color="auto"/>
+        <w:shd w:val="clear" w:color="auto" w:fill="auto"/>
+        <w:vertAlign w:val="baseline"/>
+      </w:rPr>
+    </w:lvl>
+    <w:lvl w:ilvl="4" w:tplc="153CE5E2">
+      <w:start w:val="1"/>
+      <w:numFmt w:val="bullet"/>
+      <w:lvlText w:val="o"/>
+      <w:lvlJc w:val="left"/>
+      <w:pPr>
+        <w:ind w:left="3576"/>
+      </w:pPr>
+      <w:rPr>
+        <w:rFonts w:ascii="Calibri" w:eastAsia="Calibri" w:hAnsi="Calibri" w:cs="Calibri"/>
+        <w:b w:val="0"/>
+        <w:i w:val="0"/>
+        <w:strike w:val="0"/>
+        <w:dstrike w:val="0"/>
+        <w:color w:val="000000"/>
+        <w:sz w:val="18"/>
+        <w:szCs w:val="18"/>
+        <w:u w:val="none" w:color="000000"/>
+        <w:bdr w:val="none" w:sz="0" w:space="0" w:color="auto"/>
+        <w:shd w:val="clear" w:color="auto" w:fill="auto"/>
+        <w:vertAlign w:val="baseline"/>
+      </w:rPr>
+    </w:lvl>
+    <w:lvl w:ilvl="5" w:tplc="BA583496">
+      <w:start w:val="1"/>
+      <w:numFmt w:val="bullet"/>
+      <w:lvlText w:val="▪"/>
+      <w:lvlJc w:val="left"/>
+      <w:pPr>
+        <w:ind w:left="4296"/>
+      </w:pPr>
+      <w:rPr>
+        <w:rFonts w:ascii="Calibri" w:eastAsia="Calibri" w:hAnsi="Calibri" w:cs="Calibri"/>
+        <w:b w:val="0"/>
+        <w:i w:val="0"/>
+        <w:strike w:val="0"/>
+        <w:dstrike w:val="0"/>
+        <w:color w:val="000000"/>
+        <w:sz w:val="18"/>
+        <w:szCs w:val="18"/>
+        <w:u w:val="none" w:color="000000"/>
+        <w:bdr w:val="none" w:sz="0" w:space="0" w:color="auto"/>
+        <w:shd w:val="clear" w:color="auto" w:fill="auto"/>
+        <w:vertAlign w:val="baseline"/>
+      </w:rPr>
+    </w:lvl>
+    <w:lvl w:ilvl="6" w:tplc="DBC819F2">
+      <w:start w:val="1"/>
+      <w:numFmt w:val="bullet"/>
+      <w:lvlText w:val="•"/>
+      <w:lvlJc w:val="left"/>
+      <w:pPr>
+        <w:ind w:left="5016"/>
+      </w:pPr>
+      <w:rPr>
+        <w:rFonts w:ascii="Calibri" w:eastAsia="Calibri" w:hAnsi="Calibri" w:cs="Calibri"/>
+        <w:b w:val="0"/>
+        <w:i w:val="0"/>
+        <w:strike w:val="0"/>
+        <w:dstrike w:val="0"/>
+        <w:color w:val="000000"/>
+        <w:sz w:val="18"/>
+        <w:szCs w:val="18"/>
+        <w:u w:val="none" w:color="000000"/>
+        <w:bdr w:val="none" w:sz="0" w:space="0" w:color="auto"/>
+        <w:shd w:val="clear" w:color="auto" w:fill="auto"/>
+        <w:vertAlign w:val="baseline"/>
+      </w:rPr>
+    </w:lvl>
+    <w:lvl w:ilvl="7" w:tplc="C078520A">
+      <w:start w:val="1"/>
+      <w:numFmt w:val="bullet"/>
+      <w:lvlText w:val="o"/>
+      <w:lvlJc w:val="left"/>
+      <w:pPr>
+        <w:ind w:left="5736"/>
+      </w:pPr>
+      <w:rPr>
+        <w:rFonts w:ascii="Calibri" w:eastAsia="Calibri" w:hAnsi="Calibri" w:cs="Calibri"/>
+        <w:b w:val="0"/>
+        <w:i w:val="0"/>
+        <w:strike w:val="0"/>
+        <w:dstrike w:val="0"/>
+        <w:color w:val="000000"/>
+        <w:sz w:val="18"/>
+        <w:szCs w:val="18"/>
+        <w:u w:val="none" w:color="000000"/>
+        <w:bdr w:val="none" w:sz="0" w:space="0" w:color="auto"/>
+        <w:shd w:val="clear" w:color="auto" w:fill="auto"/>
+        <w:vertAlign w:val="baseline"/>
+      </w:rPr>
+    </w:lvl>
+    <w:lvl w:ilvl="8" w:tplc="C4663706">
+      <w:start w:val="1"/>
+      <w:numFmt w:val="bullet"/>
+      <w:lvlText w:val="▪"/>
+      <w:lvlJc w:val="left"/>
+      <w:pPr>
+        <w:ind w:left="6456"/>
+      </w:pPr>
+      <w:rPr>
+        <w:rFonts w:ascii="Calibri" w:eastAsia="Calibri" w:hAnsi="Calibri" w:cs="Calibri"/>
+        <w:b w:val="0"/>
+        <w:i w:val="0"/>
+        <w:strike w:val="0"/>
+        <w:dstrike w:val="0"/>
+        <w:color w:val="000000"/>
+        <w:sz w:val="18"/>
+        <w:szCs w:val="18"/>
+        <w:u w:val="none" w:color="000000"/>
+        <w:bdr w:val="none" w:sz="0" w:space="0" w:color="auto"/>
+        <w:shd w:val="clear" w:color="auto" w:fill="auto"/>
+        <w:vertAlign w:val="baseline"/>
+      </w:rPr>
+    </w:lvl>
+  </w:abstractNum>
+  <w:abstractNum w:abstractNumId="1">
+    <w:nsid w:val="238F6018"/>
+    <w:multiLevelType w:val="hybridMultilevel"/>
+    <w:tmpl w:val="92E62E32"/>
+    <w:lvl w:ilvl="0" w:tplc="95E2805C">
+      <w:start w:val="1"/>
+      <w:numFmt w:val="bullet"/>
+      <w:lvlText w:val="•"/>
+      <w:lvlJc w:val="left"/>
+      <w:pPr>
+        <w:ind w:left="872"/>
+      </w:pPr>
+      <w:rPr>
+        <w:rFonts w:ascii="Calibri" w:eastAsia="Calibri" w:hAnsi="Calibri" w:cs="Calibri"/>
+        <w:b w:val="0"/>
+        <w:i w:val="0"/>
+        <w:strike w:val="0"/>
+        <w:dstrike w:val="0"/>
+        <w:color w:val="000000"/>
+        <w:sz w:val="18"/>
+        <w:szCs w:val="18"/>
+        <w:u w:val="none" w:color="000000"/>
+        <w:bdr w:val="none" w:sz="0" w:space="0" w:color="auto"/>
+        <w:shd w:val="clear" w:color="auto" w:fill="auto"/>
+        <w:vertAlign w:val="baseline"/>
+      </w:rPr>
+    </w:lvl>
+    <w:lvl w:ilvl="1" w:tplc="B47A2CF6">
+      <w:start w:val="1"/>
+      <w:numFmt w:val="bullet"/>
+      <w:lvlText w:val="o"/>
+      <w:lvlJc w:val="left"/>
+      <w:pPr>
+        <w:ind w:left="1416"/>
+      </w:pPr>
+      <w:rPr>
+        <w:rFonts w:ascii="Calibri" w:eastAsia="Calibri" w:hAnsi="Calibri" w:cs="Calibri"/>
+        <w:b w:val="0"/>
+        <w:i w:val="0"/>
+        <w:strike w:val="0"/>
+        <w:dstrike w:val="0"/>
+        <w:color w:val="000000"/>
+        <w:sz w:val="18"/>
+        <w:szCs w:val="18"/>
+        <w:u w:val="none" w:color="000000"/>
+        <w:bdr w:val="none" w:sz="0" w:space="0" w:color="auto"/>
+        <w:shd w:val="clear" w:color="auto" w:fill="auto"/>
+        <w:vertAlign w:val="baseline"/>
+      </w:rPr>
+    </w:lvl>
+    <w:lvl w:ilvl="2" w:tplc="53BA74C0">
+      <w:start w:val="1"/>
+      <w:numFmt w:val="bullet"/>
+      <w:lvlText w:val="▪"/>
+      <w:lvlJc w:val="left"/>
+      <w:pPr>
+        <w:ind w:left="2136"/>
+      </w:pPr>
+      <w:rPr>
+        <w:rFonts w:ascii="Calibri" w:eastAsia="Calibri" w:hAnsi="Calibri" w:cs="Calibri"/>
+        <w:b w:val="0"/>
+        <w:i w:val="0"/>
+        <w:strike w:val="0"/>
+        <w:dstrike w:val="0"/>
+        <w:color w:val="000000"/>
+        <w:sz w:val="18"/>
+        <w:szCs w:val="18"/>
+        <w:u w:val="none" w:color="000000"/>
+        <w:bdr w:val="none" w:sz="0" w:space="0" w:color="auto"/>
+        <w:shd w:val="clear" w:color="auto" w:fill="auto"/>
+        <w:vertAlign w:val="baseline"/>
+      </w:rPr>
+    </w:lvl>
+    <w:lvl w:ilvl="3" w:tplc="5F8ABC70">
+      <w:start w:val="1"/>
+      <w:numFmt w:val="bullet"/>
+      <w:lvlText w:val="•"/>
+      <w:lvlJc w:val="left"/>
+      <w:pPr>
+        <w:ind w:left="2856"/>
+      </w:pPr>
+      <w:rPr>
+        <w:rFonts w:ascii="Calibri" w:eastAsia="Calibri" w:hAnsi="Calibri" w:cs="Calibri"/>
+        <w:b w:val="0"/>
+        <w:i w:val="0"/>
+        <w:strike w:val="0"/>
+        <w:dstrike w:val="0"/>
+        <w:color w:val="000000"/>
+        <w:sz w:val="18"/>
+        <w:szCs w:val="18"/>
+        <w:u w:val="none" w:color="000000"/>
+        <w:bdr w:val="none" w:sz="0" w:space="0" w:color="auto"/>
+        <w:shd w:val="clear" w:color="auto" w:fill="auto"/>
+        <w:vertAlign w:val="baseline"/>
+      </w:rPr>
+    </w:lvl>
+    <w:lvl w:ilvl="4" w:tplc="C80274F0">
+      <w:start w:val="1"/>
+      <w:numFmt w:val="bullet"/>
+      <w:lvlText w:val="o"/>
+      <w:lvlJc w:val="left"/>
+      <w:pPr>
+        <w:ind w:left="3576"/>
+      </w:pPr>
+      <w:rPr>
+        <w:rFonts w:ascii="Calibri" w:eastAsia="Calibri" w:hAnsi="Calibri" w:cs="Calibri"/>
+        <w:b w:val="0"/>
+        <w:i w:val="0"/>
+        <w:strike w:val="0"/>
+        <w:dstrike w:val="0"/>
+        <w:color w:val="000000"/>
+        <w:sz w:val="18"/>
+        <w:szCs w:val="18"/>
+        <w:u w:val="none" w:color="000000"/>
+        <w:bdr w:val="none" w:sz="0" w:space="0" w:color="auto"/>
+        <w:shd w:val="clear" w:color="auto" w:fill="auto"/>
+        <w:vertAlign w:val="baseline"/>
+      </w:rPr>
+    </w:lvl>
+    <w:lvl w:ilvl="5" w:tplc="866EC004">
+      <w:start w:val="1"/>
+      <w:numFmt w:val="bullet"/>
+      <w:lvlText w:val="▪"/>
+      <w:lvlJc w:val="left"/>
+      <w:pPr>
+        <w:ind w:left="4296"/>
+      </w:pPr>
+      <w:rPr>
+        <w:rFonts w:ascii="Calibri" w:eastAsia="Calibri" w:hAnsi="Calibri" w:cs="Calibri"/>
+        <w:b w:val="0"/>
+        <w:i w:val="0"/>
+        <w:strike w:val="0"/>
+        <w:dstrike w:val="0"/>
+        <w:color w:val="000000"/>
+        <w:sz w:val="18"/>
+        <w:szCs w:val="18"/>
+        <w:u w:val="none" w:color="000000"/>
+        <w:bdr w:val="none" w:sz="0" w:space="0" w:color="auto"/>
+        <w:shd w:val="clear" w:color="auto" w:fill="auto"/>
+        <w:vertAlign w:val="baseline"/>
+      </w:rPr>
+    </w:lvl>
+    <w:lvl w:ilvl="6" w:tplc="DB0C0D5C">
+      <w:start w:val="1"/>
+      <w:numFmt w:val="bullet"/>
+      <w:lvlText w:val="•"/>
+      <w:lvlJc w:val="left"/>
+      <w:pPr>
+        <w:ind w:left="5016"/>
+      </w:pPr>
+      <w:rPr>
+        <w:rFonts w:ascii="Calibri" w:eastAsia="Calibri" w:hAnsi="Calibri" w:cs="Calibri"/>
+        <w:b w:val="0"/>
+        <w:i w:val="0"/>
+        <w:strike w:val="0"/>
+        <w:dstrike w:val="0"/>
+        <w:color w:val="000000"/>
+        <w:sz w:val="18"/>
+        <w:szCs w:val="18"/>
+        <w:u w:val="none" w:color="000000"/>
+        <w:bdr w:val="none" w:sz="0" w:space="0" w:color="auto"/>
+        <w:shd w:val="clear" w:color="auto" w:fill="auto"/>
+        <w:vertAlign w:val="baseline"/>
+      </w:rPr>
+    </w:lvl>
+    <w:lvl w:ilvl="7" w:tplc="07C43EB0">
+      <w:start w:val="1"/>
+      <w:numFmt w:val="bullet"/>
+      <w:lvlText w:val="o"/>
+      <w:lvlJc w:val="left"/>
+      <w:pPr>
+        <w:ind w:left="5736"/>
+      </w:pPr>
+      <w:rPr>
+        <w:rFonts w:ascii="Calibri" w:eastAsia="Calibri" w:hAnsi="Calibri" w:cs="Calibri"/>
+        <w:b w:val="0"/>
+        <w:i w:val="0"/>
+        <w:strike w:val="0"/>
+        <w:dstrike w:val="0"/>
+        <w:color w:val="000000"/>
+        <w:sz w:val="18"/>
+        <w:szCs w:val="18"/>
+        <w:u w:val="none" w:color="000000"/>
+        <w:bdr w:val="none" w:sz="0" w:space="0" w:color="auto"/>
+        <w:shd w:val="clear" w:color="auto" w:fill="auto"/>
+        <w:vertAlign w:val="baseline"/>
+      </w:rPr>
+    </w:lvl>
+    <w:lvl w:ilvl="8" w:tplc="74F091E6">
+      <w:start w:val="1"/>
+      <w:numFmt w:val="bullet"/>
+      <w:lvlText w:val="▪"/>
+      <w:lvlJc w:val="left"/>
+      <w:pPr>
+        <w:ind w:left="6456"/>
+      </w:pPr>
+      <w:rPr>
+        <w:rFonts w:ascii="Calibri" w:eastAsia="Calibri" w:hAnsi="Calibri" w:cs="Calibri"/>
+        <w:b w:val="0"/>
+        <w:i w:val="0"/>
+        <w:strike w:val="0"/>
+        <w:dstrike w:val="0"/>
+        <w:color w:val="000000"/>
+        <w:sz w:val="18"/>
+        <w:szCs w:val="18"/>
+        <w:u w:val="none" w:color="000000"/>
+        <w:bdr w:val="none" w:sz="0" w:space="0" w:color="auto"/>
+        <w:shd w:val="clear" w:color="auto" w:fill="auto"/>
+        <w:vertAlign w:val="baseline"/>
+      </w:rPr>
+    </w:lvl>
+  </w:abstractNum>
+  <w:abstractNum w:abstractNumId="2">
+    <w:nsid w:val="362432F3"/>
+    <w:multiLevelType w:val="hybridMultilevel"/>
+    <w:tmpl w:val="C5E0CA74"/>
+    <w:lvl w:ilvl="0" w:tplc="72F80B82">
+      <w:start w:val="1"/>
+      <w:numFmt w:val="bullet"/>
+      <w:lvlText w:val="•"/>
+      <w:lvlJc w:val="left"/>
+      <w:pPr>
+        <w:ind w:left="498"/>
+      </w:pPr>
+      <w:rPr>
+        <w:rFonts w:ascii="Calibri" w:eastAsia="Calibri" w:hAnsi="Calibri" w:cs="Calibri"/>
+        <w:b w:val="0"/>
+        <w:i w:val="0"/>
+        <w:strike w:val="0"/>
+        <w:dstrike w:val="0"/>
+        <w:color w:val="000000"/>
+        <w:sz w:val="18"/>
+        <w:szCs w:val="18"/>
+        <w:u w:val="none" w:color="000000"/>
+        <w:bdr w:val="none" w:sz="0" w:space="0" w:color="auto"/>
+        <w:shd w:val="clear" w:color="auto" w:fill="auto"/>
+        <w:vertAlign w:val="baseline"/>
+      </w:rPr>
+    </w:lvl>
+    <w:lvl w:ilvl="1" w:tplc="D3D67492">
+      <w:start w:val="1"/>
+      <w:numFmt w:val="bullet"/>
+      <w:lvlText w:val="o"/>
+      <w:lvlJc w:val="left"/>
+      <w:pPr>
+        <w:ind w:left="1416"/>
+      </w:pPr>
+      <w:rPr>
+        <w:rFonts w:ascii="Calibri" w:eastAsia="Calibri" w:hAnsi="Calibri" w:cs="Calibri"/>
+        <w:b w:val="0"/>
+        <w:i w:val="0"/>
+        <w:strike w:val="0"/>
+        <w:dstrike w:val="0"/>
+        <w:color w:val="000000"/>
+        <w:sz w:val="18"/>
+        <w:szCs w:val="18"/>
+        <w:u w:val="none" w:color="000000"/>
+        <w:bdr w:val="none" w:sz="0" w:space="0" w:color="auto"/>
+        <w:shd w:val="clear" w:color="auto" w:fill="auto"/>
+        <w:vertAlign w:val="baseline"/>
+      </w:rPr>
+    </w:lvl>
+    <w:lvl w:ilvl="2" w:tplc="7AE07E86">
+      <w:start w:val="1"/>
+      <w:numFmt w:val="bullet"/>
+      <w:lvlText w:val="▪"/>
+      <w:lvlJc w:val="left"/>
+      <w:pPr>
+        <w:ind w:left="2136"/>
+      </w:pPr>
+      <w:rPr>
+        <w:rFonts w:ascii="Calibri" w:eastAsia="Calibri" w:hAnsi="Calibri" w:cs="Calibri"/>
+        <w:b w:val="0"/>
+        <w:i w:val="0"/>
+        <w:strike w:val="0"/>
+        <w:dstrike w:val="0"/>
+        <w:color w:val="000000"/>
+        <w:sz w:val="18"/>
+        <w:szCs w:val="18"/>
+        <w:u w:val="none" w:color="000000"/>
+        <w:bdr w:val="none" w:sz="0" w:space="0" w:color="auto"/>
+        <w:shd w:val="clear" w:color="auto" w:fill="auto"/>
+        <w:vertAlign w:val="baseline"/>
+      </w:rPr>
+    </w:lvl>
+    <w:lvl w:ilvl="3" w:tplc="741E2DC0">
+      <w:start w:val="1"/>
+      <w:numFmt w:val="bullet"/>
+      <w:lvlText w:val="•"/>
+      <w:lvlJc w:val="left"/>
+      <w:pPr>
+        <w:ind w:left="2856"/>
+      </w:pPr>
+      <w:rPr>
+        <w:rFonts w:ascii="Calibri" w:eastAsia="Calibri" w:hAnsi="Calibri" w:cs="Calibri"/>
+        <w:b w:val="0"/>
+        <w:i w:val="0"/>
+        <w:strike w:val="0"/>
+        <w:dstrike w:val="0"/>
+        <w:color w:val="000000"/>
+        <w:sz w:val="18"/>
+        <w:szCs w:val="18"/>
+        <w:u w:val="none" w:color="000000"/>
+        <w:bdr w:val="none" w:sz="0" w:space="0" w:color="auto"/>
+        <w:shd w:val="clear" w:color="auto" w:fill="auto"/>
+        <w:vertAlign w:val="baseline"/>
+      </w:rPr>
+    </w:lvl>
+    <w:lvl w:ilvl="4" w:tplc="A578588E">
+      <w:start w:val="1"/>
+      <w:numFmt w:val="bullet"/>
+      <w:lvlText w:val="o"/>
+      <w:lvlJc w:val="left"/>
+      <w:pPr>
+        <w:ind w:left="3576"/>
+      </w:pPr>
+      <w:rPr>
+        <w:rFonts w:ascii="Calibri" w:eastAsia="Calibri" w:hAnsi="Calibri" w:cs="Calibri"/>
+        <w:b w:val="0"/>
+        <w:i w:val="0"/>
+        <w:strike w:val="0"/>
+        <w:dstrike w:val="0"/>
+        <w:color w:val="000000"/>
+        <w:sz w:val="18"/>
+        <w:szCs w:val="18"/>
+        <w:u w:val="none" w:color="000000"/>
+        <w:bdr w:val="none" w:sz="0" w:space="0" w:color="auto"/>
+        <w:shd w:val="clear" w:color="auto" w:fill="auto"/>
+        <w:vertAlign w:val="baseline"/>
+      </w:rPr>
+    </w:lvl>
+    <w:lvl w:ilvl="5" w:tplc="C0E8134C">
+      <w:start w:val="1"/>
+      <w:numFmt w:val="bullet"/>
+      <w:lvlText w:val="▪"/>
+      <w:lvlJc w:val="left"/>
+      <w:pPr>
+        <w:ind w:left="4296"/>
+      </w:pPr>
+      <w:rPr>
+        <w:rFonts w:ascii="Calibri" w:eastAsia="Calibri" w:hAnsi="Calibri" w:cs="Calibri"/>
+        <w:b w:val="0"/>
+        <w:i w:val="0"/>
+        <w:strike w:val="0"/>
+        <w:dstrike w:val="0"/>
+        <w:color w:val="000000"/>
+        <w:sz w:val="18"/>
+        <w:szCs w:val="18"/>
+        <w:u w:val="none" w:color="000000"/>
+        <w:bdr w:val="none" w:sz="0" w:space="0" w:color="auto"/>
+        <w:shd w:val="clear" w:color="auto" w:fill="auto"/>
+        <w:vertAlign w:val="baseline"/>
+      </w:rPr>
+    </w:lvl>
+    <w:lvl w:ilvl="6" w:tplc="AF1AFC86">
+      <w:start w:val="1"/>
+      <w:numFmt w:val="bullet"/>
+      <w:lvlText w:val="•"/>
+      <w:lvlJc w:val="left"/>
+      <w:pPr>
+        <w:ind w:left="5016"/>
+      </w:pPr>
+      <w:rPr>
+        <w:rFonts w:ascii="Calibri" w:eastAsia="Calibri" w:hAnsi="Calibri" w:cs="Calibri"/>
+        <w:b w:val="0"/>
+        <w:i w:val="0"/>
+        <w:strike w:val="0"/>
+        <w:dstrike w:val="0"/>
+        <w:color w:val="000000"/>
+        <w:sz w:val="18"/>
+        <w:szCs w:val="18"/>
+        <w:u w:val="none" w:color="000000"/>
+        <w:bdr w:val="none" w:sz="0" w:space="0" w:color="auto"/>
+        <w:shd w:val="clear" w:color="auto" w:fill="auto"/>
+        <w:vertAlign w:val="baseline"/>
+      </w:rPr>
+    </w:lvl>
+    <w:lvl w:ilvl="7" w:tplc="4BA8CE32">
+      <w:start w:val="1"/>
+      <w:numFmt w:val="bullet"/>
+      <w:lvlText w:val="o"/>
+      <w:lvlJc w:val="left"/>
+      <w:pPr>
+        <w:ind w:left="5736"/>
+      </w:pPr>
+      <w:rPr>
+        <w:rFonts w:ascii="Calibri" w:eastAsia="Calibri" w:hAnsi="Calibri" w:cs="Calibri"/>
+        <w:b w:val="0"/>
+        <w:i w:val="0"/>
+        <w:strike w:val="0"/>
+        <w:dstrike w:val="0"/>
+        <w:color w:val="000000"/>
+        <w:sz w:val="18"/>
+        <w:szCs w:val="18"/>
+        <w:u w:val="none" w:color="000000"/>
+        <w:bdr w:val="none" w:sz="0" w:space="0" w:color="auto"/>
+        <w:shd w:val="clear" w:color="auto" w:fill="auto"/>
+        <w:vertAlign w:val="baseline"/>
+      </w:rPr>
+    </w:lvl>
+    <w:lvl w:ilvl="8" w:tplc="DF28B192">
+      <w:start w:val="1"/>
+      <w:numFmt w:val="bullet"/>
+      <w:lvlText w:val="▪"/>
+      <w:lvlJc w:val="left"/>
+      <w:pPr>
+        <w:ind w:left="6456"/>
+      </w:pPr>
+      <w:rPr>
+        <w:rFonts w:ascii="Calibri" w:eastAsia="Calibri" w:hAnsi="Calibri" w:cs="Calibri"/>
+        <w:b w:val="0"/>
+        <w:i w:val="0"/>
+        <w:strike w:val="0"/>
+        <w:dstrike w:val="0"/>
+        <w:color w:val="000000"/>
+        <w:sz w:val="18"/>
+        <w:szCs w:val="18"/>
+        <w:u w:val="none" w:color="000000"/>
+        <w:bdr w:val="none" w:sz="0" w:space="0" w:color="auto"/>
+        <w:shd w:val="clear" w:color="auto" w:fill="auto"/>
+        <w:vertAlign w:val="baseline"/>
+      </w:rPr>
+    </w:lvl>
+  </w:abstractNum>
+  <w:abstractNum w:abstractNumId="3">
+    <w:nsid w:val="369F414B"/>
+    <w:multiLevelType w:val="hybridMultilevel"/>
+    <w:tmpl w:val="38B83C6E"/>
+    <w:lvl w:ilvl="0" w:tplc="C45C7EB2">
+      <w:start w:val="1"/>
+      <w:numFmt w:val="bullet"/>
+      <w:lvlText w:val="•"/>
+      <w:lvlJc w:val="left"/>
+      <w:pPr>
+        <w:ind w:left="533"/>
+      </w:pPr>
+      <w:rPr>
+        <w:rFonts w:ascii="Calibri" w:eastAsia="Calibri" w:hAnsi="Calibri" w:cs="Calibri"/>
+        <w:b w:val="0"/>
+        <w:i w:val="0"/>
+        <w:strike w:val="0"/>
+        <w:dstrike w:val="0"/>
+        <w:color w:val="000000"/>
+        <w:sz w:val="18"/>
+        <w:szCs w:val="18"/>
+        <w:u w:val="none" w:color="000000"/>
+        <w:bdr w:val="none" w:sz="0" w:space="0" w:color="auto"/>
+        <w:shd w:val="clear" w:color="auto" w:fill="auto"/>
+        <w:vertAlign w:val="baseline"/>
+      </w:rPr>
+    </w:lvl>
+    <w:lvl w:ilvl="1" w:tplc="F89E4B40">
+      <w:start w:val="1"/>
+      <w:numFmt w:val="bullet"/>
+      <w:lvlText w:val="o"/>
+      <w:lvlJc w:val="left"/>
+      <w:pPr>
+        <w:ind w:left="1416"/>
+      </w:pPr>
+      <w:rPr>
+        <w:rFonts w:ascii="Calibri" w:eastAsia="Calibri" w:hAnsi="Calibri" w:cs="Calibri"/>
+        <w:b w:val="0"/>
+        <w:i w:val="0"/>
+        <w:strike w:val="0"/>
+        <w:dstrike w:val="0"/>
+        <w:color w:val="000000"/>
+        <w:sz w:val="18"/>
+        <w:szCs w:val="18"/>
+        <w:u w:val="none" w:color="000000"/>
+        <w:bdr w:val="none" w:sz="0" w:space="0" w:color="auto"/>
+        <w:shd w:val="clear" w:color="auto" w:fill="auto"/>
+        <w:vertAlign w:val="baseline"/>
+      </w:rPr>
+    </w:lvl>
+    <w:lvl w:ilvl="2" w:tplc="4964F340">
+      <w:start w:val="1"/>
+      <w:numFmt w:val="bullet"/>
+      <w:lvlText w:val="▪"/>
+      <w:lvlJc w:val="left"/>
+      <w:pPr>
+        <w:ind w:left="2136"/>
+      </w:pPr>
+      <w:rPr>
+        <w:rFonts w:ascii="Calibri" w:eastAsia="Calibri" w:hAnsi="Calibri" w:cs="Calibri"/>
+        <w:b w:val="0"/>
+        <w:i w:val="0"/>
+        <w:strike w:val="0"/>
+        <w:dstrike w:val="0"/>
+        <w:color w:val="000000"/>
+        <w:sz w:val="18"/>
+        <w:szCs w:val="18"/>
+        <w:u w:val="none" w:color="000000"/>
+        <w:bdr w:val="none" w:sz="0" w:space="0" w:color="auto"/>
+        <w:shd w:val="clear" w:color="auto" w:fill="auto"/>
+        <w:vertAlign w:val="baseline"/>
+      </w:rPr>
+    </w:lvl>
+    <w:lvl w:ilvl="3" w:tplc="661C98FC">
+      <w:start w:val="1"/>
+      <w:numFmt w:val="bullet"/>
+      <w:lvlText w:val="•"/>
+      <w:lvlJc w:val="left"/>
+      <w:pPr>
+        <w:ind w:left="2856"/>
+      </w:pPr>
+      <w:rPr>
+        <w:rFonts w:ascii="Calibri" w:eastAsia="Calibri" w:hAnsi="Calibri" w:cs="Calibri"/>
+        <w:b w:val="0"/>
+        <w:i w:val="0"/>
+        <w:strike w:val="0"/>
+        <w:dstrike w:val="0"/>
+        <w:color w:val="000000"/>
+        <w:sz w:val="18"/>
+        <w:szCs w:val="18"/>
+        <w:u w:val="none" w:color="000000"/>
+        <w:bdr w:val="none" w:sz="0" w:space="0" w:color="auto"/>
+        <w:shd w:val="clear" w:color="auto" w:fill="auto"/>
+        <w:vertAlign w:val="baseline"/>
+      </w:rPr>
+    </w:lvl>
+    <w:lvl w:ilvl="4" w:tplc="81869874">
+      <w:start w:val="1"/>
+      <w:numFmt w:val="bullet"/>
+      <w:lvlText w:val="o"/>
+      <w:lvlJc w:val="left"/>
+      <w:pPr>
+        <w:ind w:left="3576"/>
+      </w:pPr>
+      <w:rPr>
+        <w:rFonts w:ascii="Calibri" w:eastAsia="Calibri" w:hAnsi="Calibri" w:cs="Calibri"/>
+        <w:b w:val="0"/>
+        <w:i w:val="0"/>
+        <w:strike w:val="0"/>
+        <w:dstrike w:val="0"/>
+        <w:color w:val="000000"/>
+        <w:sz w:val="18"/>
+        <w:szCs w:val="18"/>
+        <w:u w:val="none" w:color="000000"/>
+        <w:bdr w:val="none" w:sz="0" w:space="0" w:color="auto"/>
+        <w:shd w:val="clear" w:color="auto" w:fill="auto"/>
+        <w:vertAlign w:val="baseline"/>
+      </w:rPr>
+    </w:lvl>
+    <w:lvl w:ilvl="5" w:tplc="39E210B2">
+      <w:start w:val="1"/>
+      <w:numFmt w:val="bullet"/>
+      <w:lvlText w:val="▪"/>
+      <w:lvlJc w:val="left"/>
+      <w:pPr>
+        <w:ind w:left="4296"/>
+      </w:pPr>
+      <w:rPr>
+        <w:rFonts w:ascii="Calibri" w:eastAsia="Calibri" w:hAnsi="Calibri" w:cs="Calibri"/>
+        <w:b w:val="0"/>
+        <w:i w:val="0"/>
+        <w:strike w:val="0"/>
+        <w:dstrike w:val="0"/>
+        <w:color w:val="000000"/>
+        <w:sz w:val="18"/>
+        <w:szCs w:val="18"/>
+        <w:u w:val="none" w:color="000000"/>
+        <w:bdr w:val="none" w:sz="0" w:space="0" w:color="auto"/>
+        <w:shd w:val="clear" w:color="auto" w:fill="auto"/>
+        <w:vertAlign w:val="baseline"/>
+      </w:rPr>
+    </w:lvl>
+    <w:lvl w:ilvl="6" w:tplc="EA1013BA">
+      <w:start w:val="1"/>
+      <w:numFmt w:val="bullet"/>
+      <w:lvlText w:val="•"/>
+      <w:lvlJc w:val="left"/>
+      <w:pPr>
+        <w:ind w:left="5016"/>
+      </w:pPr>
+      <w:rPr>
+        <w:rFonts w:ascii="Calibri" w:eastAsia="Calibri" w:hAnsi="Calibri" w:cs="Calibri"/>
+        <w:b w:val="0"/>
+        <w:i w:val="0"/>
+        <w:strike w:val="0"/>
+        <w:dstrike w:val="0"/>
+        <w:color w:val="000000"/>
+        <w:sz w:val="18"/>
+        <w:szCs w:val="18"/>
+        <w:u w:val="none" w:color="000000"/>
+        <w:bdr w:val="none" w:sz="0" w:space="0" w:color="auto"/>
+        <w:shd w:val="clear" w:color="auto" w:fill="auto"/>
+        <w:vertAlign w:val="baseline"/>
+      </w:rPr>
+    </w:lvl>
+    <w:lvl w:ilvl="7" w:tplc="35A69676">
+      <w:start w:val="1"/>
+      <w:numFmt w:val="bullet"/>
+      <w:lvlText w:val="o"/>
+      <w:lvlJc w:val="left"/>
+      <w:pPr>
+        <w:ind w:left="5736"/>
+      </w:pPr>
+      <w:rPr>
+        <w:rFonts w:ascii="Calibri" w:eastAsia="Calibri" w:hAnsi="Calibri" w:cs="Calibri"/>
+        <w:b w:val="0"/>
+        <w:i w:val="0"/>
+        <w:strike w:val="0"/>
+        <w:dstrike w:val="0"/>
+        <w:color w:val="000000"/>
+        <w:sz w:val="18"/>
+        <w:szCs w:val="18"/>
+        <w:u w:val="none" w:color="000000"/>
+        <w:bdr w:val="none" w:sz="0" w:space="0" w:color="auto"/>
+        <w:shd w:val="clear" w:color="auto" w:fill="auto"/>
+        <w:vertAlign w:val="baseline"/>
+      </w:rPr>
+    </w:lvl>
+    <w:lvl w:ilvl="8" w:tplc="D6D8A8B6">
+      <w:start w:val="1"/>
+      <w:numFmt w:val="bullet"/>
+      <w:lvlText w:val="▪"/>
+      <w:lvlJc w:val="left"/>
+      <w:pPr>
+        <w:ind w:left="6456"/>
+      </w:pPr>
+      <w:rPr>
+        <w:rFonts w:ascii="Calibri" w:eastAsia="Calibri" w:hAnsi="Calibri" w:cs="Calibri"/>
+        <w:b w:val="0"/>
+        <w:i w:val="0"/>
+        <w:strike w:val="0"/>
+        <w:dstrike w:val="0"/>
+        <w:color w:val="000000"/>
+        <w:sz w:val="18"/>
+        <w:szCs w:val="18"/>
+        <w:u w:val="none" w:color="000000"/>
+        <w:bdr w:val="none" w:sz="0" w:space="0" w:color="auto"/>
+        <w:shd w:val="clear" w:color="auto" w:fill="auto"/>
+        <w:vertAlign w:val="baseline"/>
+      </w:rPr>
+    </w:lvl>
+  </w:abstractNum>
+  <w:abstractNum w:abstractNumId="4">
+    <w:nsid w:val="457A23FF"/>
+    <w:multiLevelType w:val="hybridMultilevel"/>
+    <w:tmpl w:val="6E80B55A"/>
+    <w:lvl w:ilvl="0" w:tplc="D9FE6098">
+      <w:start w:val="1"/>
+      <w:numFmt w:val="bullet"/>
+      <w:lvlText w:val="•"/>
+      <w:lvlJc w:val="left"/>
+      <w:pPr>
+        <w:ind w:left="498"/>
+      </w:pPr>
+      <w:rPr>
+        <w:rFonts w:ascii="Calibri" w:eastAsia="Calibri" w:hAnsi="Calibri" w:cs="Calibri"/>
+        <w:b w:val="0"/>
+        <w:i w:val="0"/>
+        <w:strike w:val="0"/>
+        <w:dstrike w:val="0"/>
+        <w:color w:val="000000"/>
+        <w:sz w:val="18"/>
+        <w:szCs w:val="18"/>
+        <w:u w:val="none" w:color="000000"/>
+        <w:bdr w:val="none" w:sz="0" w:space="0" w:color="auto"/>
+        <w:shd w:val="clear" w:color="auto" w:fill="auto"/>
+        <w:vertAlign w:val="baseline"/>
+      </w:rPr>
+    </w:lvl>
+    <w:lvl w:ilvl="1" w:tplc="11F2D5DE">
+      <w:start w:val="1"/>
+      <w:numFmt w:val="bullet"/>
+      <w:lvlText w:val="o"/>
+      <w:lvlJc w:val="left"/>
+      <w:pPr>
+        <w:ind w:left="1416"/>
+      </w:pPr>
+      <w:rPr>
+        <w:rFonts w:ascii="Calibri" w:eastAsia="Calibri" w:hAnsi="Calibri" w:cs="Calibri"/>
+        <w:b w:val="0"/>
+        <w:i w:val="0"/>
+        <w:strike w:val="0"/>
+        <w:dstrike w:val="0"/>
+        <w:color w:val="000000"/>
+        <w:sz w:val="18"/>
+        <w:szCs w:val="18"/>
+        <w:u w:val="none" w:color="000000"/>
+        <w:bdr w:val="none" w:sz="0" w:space="0" w:color="auto"/>
+        <w:shd w:val="clear" w:color="auto" w:fill="auto"/>
+        <w:vertAlign w:val="baseline"/>
+      </w:rPr>
+    </w:lvl>
+    <w:lvl w:ilvl="2" w:tplc="3BFC7E0E">
+      <w:start w:val="1"/>
+      <w:numFmt w:val="bullet"/>
+      <w:lvlText w:val="▪"/>
+      <w:lvlJc w:val="left"/>
+      <w:pPr>
+        <w:ind w:left="2136"/>
+      </w:pPr>
+      <w:rPr>
+        <w:rFonts w:ascii="Calibri" w:eastAsia="Calibri" w:hAnsi="Calibri" w:cs="Calibri"/>
+        <w:b w:val="0"/>
+        <w:i w:val="0"/>
+        <w:strike w:val="0"/>
+        <w:dstrike w:val="0"/>
+        <w:color w:val="000000"/>
+        <w:sz w:val="18"/>
+        <w:szCs w:val="18"/>
+        <w:u w:val="none" w:color="000000"/>
+        <w:bdr w:val="none" w:sz="0" w:space="0" w:color="auto"/>
+        <w:shd w:val="clear" w:color="auto" w:fill="auto"/>
+        <w:vertAlign w:val="baseline"/>
+      </w:rPr>
+    </w:lvl>
+    <w:lvl w:ilvl="3" w:tplc="675EF39E">
+      <w:start w:val="1"/>
+      <w:numFmt w:val="bullet"/>
+      <w:lvlText w:val="•"/>
+      <w:lvlJc w:val="left"/>
+      <w:pPr>
+        <w:ind w:left="2856"/>
+      </w:pPr>
+      <w:rPr>
+        <w:rFonts w:ascii="Calibri" w:eastAsia="Calibri" w:hAnsi="Calibri" w:cs="Calibri"/>
+        <w:b w:val="0"/>
+        <w:i w:val="0"/>
+        <w:strike w:val="0"/>
+        <w:dstrike w:val="0"/>
+        <w:color w:val="000000"/>
+        <w:sz w:val="18"/>
+        <w:szCs w:val="18"/>
+        <w:u w:val="none" w:color="000000"/>
+        <w:bdr w:val="none" w:sz="0" w:space="0" w:color="auto"/>
+        <w:shd w:val="clear" w:color="auto" w:fill="auto"/>
+        <w:vertAlign w:val="baseline"/>
+      </w:rPr>
+    </w:lvl>
+    <w:lvl w:ilvl="4" w:tplc="94C02F9E">
+      <w:start w:val="1"/>
+      <w:numFmt w:val="bullet"/>
+      <w:lvlText w:val="o"/>
+      <w:lvlJc w:val="left"/>
+      <w:pPr>
+        <w:ind w:left="3576"/>
+      </w:pPr>
+      <w:rPr>
+        <w:rFonts w:ascii="Calibri" w:eastAsia="Calibri" w:hAnsi="Calibri" w:cs="Calibri"/>
+        <w:b w:val="0"/>
+        <w:i w:val="0"/>
+        <w:strike w:val="0"/>
+        <w:dstrike w:val="0"/>
+        <w:color w:val="000000"/>
+        <w:sz w:val="18"/>
+        <w:szCs w:val="18"/>
+        <w:u w:val="none" w:color="000000"/>
+        <w:bdr w:val="none" w:sz="0" w:space="0" w:color="auto"/>
+        <w:shd w:val="clear" w:color="auto" w:fill="auto"/>
+        <w:vertAlign w:val="baseline"/>
+      </w:rPr>
+    </w:lvl>
+    <w:lvl w:ilvl="5" w:tplc="04EAF0C6">
+      <w:start w:val="1"/>
+      <w:numFmt w:val="bullet"/>
+      <w:lvlText w:val="▪"/>
+      <w:lvlJc w:val="left"/>
+      <w:pPr>
+        <w:ind w:left="4296"/>
+      </w:pPr>
+      <w:rPr>
+        <w:rFonts w:ascii="Calibri" w:eastAsia="Calibri" w:hAnsi="Calibri" w:cs="Calibri"/>
+        <w:b w:val="0"/>
+        <w:i w:val="0"/>
+        <w:strike w:val="0"/>
+        <w:dstrike w:val="0"/>
+        <w:color w:val="000000"/>
+        <w:sz w:val="18"/>
+        <w:szCs w:val="18"/>
+        <w:u w:val="none" w:color="000000"/>
+        <w:bdr w:val="none" w:sz="0" w:space="0" w:color="auto"/>
+        <w:shd w:val="clear" w:color="auto" w:fill="auto"/>
+        <w:vertAlign w:val="baseline"/>
+      </w:rPr>
+    </w:lvl>
+    <w:lvl w:ilvl="6" w:tplc="640EFBDA">
+      <w:start w:val="1"/>
+      <w:numFmt w:val="bullet"/>
+      <w:lvlText w:val="•"/>
+      <w:lvlJc w:val="left"/>
+      <w:pPr>
+        <w:ind w:left="5016"/>
+      </w:pPr>
+      <w:rPr>
+        <w:rFonts w:ascii="Calibri" w:eastAsia="Calibri" w:hAnsi="Calibri" w:cs="Calibri"/>
+        <w:b w:val="0"/>
+        <w:i w:val="0"/>
+        <w:strike w:val="0"/>
+        <w:dstrike w:val="0"/>
+        <w:color w:val="000000"/>
+        <w:sz w:val="18"/>
+        <w:szCs w:val="18"/>
+        <w:u w:val="none" w:color="000000"/>
+        <w:bdr w:val="none" w:sz="0" w:space="0" w:color="auto"/>
+        <w:shd w:val="clear" w:color="auto" w:fill="auto"/>
+        <w:vertAlign w:val="baseline"/>
+      </w:rPr>
+    </w:lvl>
+    <w:lvl w:ilvl="7" w:tplc="7884051A">
+      <w:start w:val="1"/>
+      <w:numFmt w:val="bullet"/>
+      <w:lvlText w:val="o"/>
+      <w:lvlJc w:val="left"/>
+      <w:pPr>
+        <w:ind w:left="5736"/>
+      </w:pPr>
+      <w:rPr>
+        <w:rFonts w:ascii="Calibri" w:eastAsia="Calibri" w:hAnsi="Calibri" w:cs="Calibri"/>
+        <w:b w:val="0"/>
+        <w:i w:val="0"/>
+        <w:strike w:val="0"/>
+        <w:dstrike w:val="0"/>
+        <w:color w:val="000000"/>
+        <w:sz w:val="18"/>
+        <w:szCs w:val="18"/>
+        <w:u w:val="none" w:color="000000"/>
+        <w:bdr w:val="none" w:sz="0" w:space="0" w:color="auto"/>
+        <w:shd w:val="clear" w:color="auto" w:fill="auto"/>
+        <w:vertAlign w:val="baseline"/>
+      </w:rPr>
+    </w:lvl>
+    <w:lvl w:ilvl="8" w:tplc="100E46D2">
+      <w:start w:val="1"/>
+      <w:numFmt w:val="bullet"/>
+      <w:lvlText w:val="▪"/>
+      <w:lvlJc w:val="left"/>
+      <w:pPr>
+        <w:ind w:left="6456"/>
+      </w:pPr>
+      <w:rPr>
+        <w:rFonts w:ascii="Calibri" w:eastAsia="Calibri" w:hAnsi="Calibri" w:cs="Calibri"/>
+        <w:b w:val="0"/>
+        <w:i w:val="0"/>
+        <w:strike w:val="0"/>
+        <w:dstrike w:val="0"/>
+        <w:color w:val="000000"/>
+        <w:sz w:val="18"/>
+        <w:szCs w:val="18"/>
+        <w:u w:val="none" w:color="000000"/>
+        <w:bdr w:val="none" w:sz="0" w:space="0" w:color="auto"/>
+        <w:shd w:val="clear" w:color="auto" w:fill="auto"/>
+        <w:vertAlign w:val="baseline"/>
+      </w:rPr>
+    </w:lvl>
+  </w:abstractNum>
+  <w:abstractNum w:abstractNumId="5">
+    <w:nsid w:val="4C5924D1"/>
+    <w:multiLevelType w:val="hybridMultilevel"/>
+    <w:tmpl w:val="49467C9E"/>
+    <w:lvl w:ilvl="0" w:tplc="26BC3F72">
+      <w:start w:val="1"/>
+      <w:numFmt w:val="bullet"/>
+      <w:lvlText w:val="•"/>
+      <w:lvlJc w:val="left"/>
+      <w:pPr>
+        <w:ind w:left="498"/>
+      </w:pPr>
+      <w:rPr>
+        <w:rFonts w:ascii="Calibri" w:eastAsia="Calibri" w:hAnsi="Calibri" w:cs="Calibri"/>
+        <w:b w:val="0"/>
+        <w:i w:val="0"/>
+        <w:strike w:val="0"/>
+        <w:dstrike w:val="0"/>
+        <w:color w:val="000000"/>
+        <w:sz w:val="18"/>
+        <w:szCs w:val="18"/>
+        <w:u w:val="none" w:color="000000"/>
+        <w:bdr w:val="none" w:sz="0" w:space="0" w:color="auto"/>
+        <w:shd w:val="clear" w:color="auto" w:fill="auto"/>
+        <w:vertAlign w:val="baseline"/>
+      </w:rPr>
+    </w:lvl>
+    <w:lvl w:ilvl="1" w:tplc="53E8780C">
+      <w:start w:val="1"/>
+      <w:numFmt w:val="bullet"/>
+      <w:lvlText w:val="o"/>
+      <w:lvlJc w:val="left"/>
+      <w:pPr>
+        <w:ind w:left="1416"/>
+      </w:pPr>
+      <w:rPr>
+        <w:rFonts w:ascii="Calibri" w:eastAsia="Calibri" w:hAnsi="Calibri" w:cs="Calibri"/>
+        <w:b w:val="0"/>
+        <w:i w:val="0"/>
+        <w:strike w:val="0"/>
+        <w:dstrike w:val="0"/>
+        <w:color w:val="000000"/>
+        <w:sz w:val="18"/>
+        <w:szCs w:val="18"/>
+        <w:u w:val="none" w:color="000000"/>
+        <w:bdr w:val="none" w:sz="0" w:space="0" w:color="auto"/>
+        <w:shd w:val="clear" w:color="auto" w:fill="auto"/>
+        <w:vertAlign w:val="baseline"/>
+      </w:rPr>
+    </w:lvl>
+    <w:lvl w:ilvl="2" w:tplc="D7CE8788">
+      <w:start w:val="1"/>
+      <w:numFmt w:val="bullet"/>
+      <w:lvlText w:val="▪"/>
+      <w:lvlJc w:val="left"/>
+      <w:pPr>
+        <w:ind w:left="2136"/>
+      </w:pPr>
+      <w:rPr>
+        <w:rFonts w:ascii="Calibri" w:eastAsia="Calibri" w:hAnsi="Calibri" w:cs="Calibri"/>
+        <w:b w:val="0"/>
+        <w:i w:val="0"/>
+        <w:strike w:val="0"/>
+        <w:dstrike w:val="0"/>
+        <w:color w:val="000000"/>
+        <w:sz w:val="18"/>
+        <w:szCs w:val="18"/>
+        <w:u w:val="none" w:color="000000"/>
+        <w:bdr w:val="none" w:sz="0" w:space="0" w:color="auto"/>
+        <w:shd w:val="clear" w:color="auto" w:fill="auto"/>
+        <w:vertAlign w:val="baseline"/>
+      </w:rPr>
+    </w:lvl>
+    <w:lvl w:ilvl="3" w:tplc="D29C6A9E">
+      <w:start w:val="1"/>
+      <w:numFmt w:val="bullet"/>
+      <w:lvlText w:val="•"/>
+      <w:lvlJc w:val="left"/>
+      <w:pPr>
+        <w:ind w:left="2856"/>
+      </w:pPr>
+      <w:rPr>
+        <w:rFonts w:ascii="Calibri" w:eastAsia="Calibri" w:hAnsi="Calibri" w:cs="Calibri"/>
+        <w:b w:val="0"/>
+        <w:i w:val="0"/>
+        <w:strike w:val="0"/>
+        <w:dstrike w:val="0"/>
+        <w:color w:val="000000"/>
+        <w:sz w:val="18"/>
+        <w:szCs w:val="18"/>
+        <w:u w:val="none" w:color="000000"/>
+        <w:bdr w:val="none" w:sz="0" w:space="0" w:color="auto"/>
+        <w:shd w:val="clear" w:color="auto" w:fill="auto"/>
+        <w:vertAlign w:val="baseline"/>
+      </w:rPr>
+    </w:lvl>
+    <w:lvl w:ilvl="4" w:tplc="905EDA8C">
+      <w:start w:val="1"/>
+      <w:numFmt w:val="bullet"/>
+      <w:lvlText w:val="o"/>
+      <w:lvlJc w:val="left"/>
+      <w:pPr>
+        <w:ind w:left="3576"/>
+      </w:pPr>
+      <w:rPr>
+        <w:rFonts w:ascii="Calibri" w:eastAsia="Calibri" w:hAnsi="Calibri" w:cs="Calibri"/>
+        <w:b w:val="0"/>
+        <w:i w:val="0"/>
+        <w:strike w:val="0"/>
+        <w:dstrike w:val="0"/>
+        <w:color w:val="000000"/>
+        <w:sz w:val="18"/>
+        <w:szCs w:val="18"/>
+        <w:u w:val="none" w:color="000000"/>
+        <w:bdr w:val="none" w:sz="0" w:space="0" w:color="auto"/>
+        <w:shd w:val="clear" w:color="auto" w:fill="auto"/>
+        <w:vertAlign w:val="baseline"/>
+      </w:rPr>
+    </w:lvl>
+    <w:lvl w:ilvl="5" w:tplc="D048FEDE">
+      <w:start w:val="1"/>
+      <w:numFmt w:val="bullet"/>
+      <w:lvlText w:val="▪"/>
+      <w:lvlJc w:val="left"/>
+      <w:pPr>
+        <w:ind w:left="4296"/>
+      </w:pPr>
+      <w:rPr>
+        <w:rFonts w:ascii="Calibri" w:eastAsia="Calibri" w:hAnsi="Calibri" w:cs="Calibri"/>
+        <w:b w:val="0"/>
+        <w:i w:val="0"/>
+        <w:strike w:val="0"/>
+        <w:dstrike w:val="0"/>
+        <w:color w:val="000000"/>
+        <w:sz w:val="18"/>
+        <w:szCs w:val="18"/>
+        <w:u w:val="none" w:color="000000"/>
+        <w:bdr w:val="none" w:sz="0" w:space="0" w:color="auto"/>
+        <w:shd w:val="clear" w:color="auto" w:fill="auto"/>
+        <w:vertAlign w:val="baseline"/>
+      </w:rPr>
+    </w:lvl>
+    <w:lvl w:ilvl="6" w:tplc="48B836F2">
+      <w:start w:val="1"/>
+      <w:numFmt w:val="bullet"/>
+      <w:lvlText w:val="•"/>
+      <w:lvlJc w:val="left"/>
+      <w:pPr>
+        <w:ind w:left="5016"/>
+      </w:pPr>
+      <w:rPr>
+        <w:rFonts w:ascii="Calibri" w:eastAsia="Calibri" w:hAnsi="Calibri" w:cs="Calibri"/>
+        <w:b w:val="0"/>
+        <w:i w:val="0"/>
+        <w:strike w:val="0"/>
+        <w:dstrike w:val="0"/>
+        <w:color w:val="000000"/>
+        <w:sz w:val="18"/>
+        <w:szCs w:val="18"/>
+        <w:u w:val="none" w:color="000000"/>
+        <w:bdr w:val="none" w:sz="0" w:space="0" w:color="auto"/>
+        <w:shd w:val="clear" w:color="auto" w:fill="auto"/>
+        <w:vertAlign w:val="baseline"/>
+      </w:rPr>
+    </w:lvl>
+    <w:lvl w:ilvl="7" w:tplc="39DE50FC">
+      <w:start w:val="1"/>
+      <w:numFmt w:val="bullet"/>
+      <w:lvlText w:val="o"/>
+      <w:lvlJc w:val="left"/>
+      <w:pPr>
+        <w:ind w:left="5736"/>
+      </w:pPr>
+      <w:rPr>
+        <w:rFonts w:ascii="Calibri" w:eastAsia="Calibri" w:hAnsi="Calibri" w:cs="Calibri"/>
+        <w:b w:val="0"/>
+        <w:i w:val="0"/>
+        <w:strike w:val="0"/>
+        <w:dstrike w:val="0"/>
+        <w:color w:val="000000"/>
+        <w:sz w:val="18"/>
+        <w:szCs w:val="18"/>
+        <w:u w:val="none" w:color="000000"/>
+        <w:bdr w:val="none" w:sz="0" w:space="0" w:color="auto"/>
+        <w:shd w:val="clear" w:color="auto" w:fill="auto"/>
+        <w:vertAlign w:val="baseline"/>
+      </w:rPr>
+    </w:lvl>
+    <w:lvl w:ilvl="8" w:tplc="69BA9FBC">
+      <w:start w:val="1"/>
+      <w:numFmt w:val="bullet"/>
+      <w:lvlText w:val="▪"/>
+      <w:lvlJc w:val="left"/>
+      <w:pPr>
+        <w:ind w:left="6456"/>
+      </w:pPr>
+      <w:rPr>
+        <w:rFonts w:ascii="Calibri" w:eastAsia="Calibri" w:hAnsi="Calibri" w:cs="Calibri"/>
+        <w:b w:val="0"/>
+        <w:i w:val="0"/>
+        <w:strike w:val="0"/>
+        <w:dstrike w:val="0"/>
+        <w:color w:val="000000"/>
+        <w:sz w:val="18"/>
+        <w:szCs w:val="18"/>
+        <w:u w:val="none" w:color="000000"/>
+        <w:bdr w:val="none" w:sz="0" w:space="0" w:color="auto"/>
+        <w:shd w:val="clear" w:color="auto" w:fill="auto"/>
+        <w:vertAlign w:val="baseline"/>
+      </w:rPr>
+    </w:lvl>
+  </w:abstractNum>
+  <w:abstractNum w:abstractNumId="6">
+    <w:nsid w:val="65122DE9"/>
+    <w:multiLevelType w:val="hybridMultilevel"/>
+    <w:tmpl w:val="EE689C3E"/>
+    <w:lvl w:ilvl="0" w:tplc="879261DE">
+      <w:start w:val="1"/>
+      <w:numFmt w:val="bullet"/>
+      <w:lvlText w:val="•"/>
+      <w:lvlJc w:val="left"/>
+      <w:pPr>
+        <w:ind w:left="483"/>
+      </w:pPr>
+      <w:rPr>
+        <w:rFonts w:ascii="Calibri" w:eastAsia="Calibri" w:hAnsi="Calibri" w:cs="Calibri"/>
+        <w:b w:val="0"/>
+        <w:i w:val="0"/>
+        <w:strike w:val="0"/>
+        <w:dstrike w:val="0"/>
+        <w:color w:val="000000"/>
+        <w:sz w:val="18"/>
+        <w:szCs w:val="18"/>
+        <w:u w:val="none" w:color="000000"/>
+        <w:bdr w:val="none" w:sz="0" w:space="0" w:color="auto"/>
+        <w:shd w:val="clear" w:color="auto" w:fill="auto"/>
+        <w:vertAlign w:val="baseline"/>
+      </w:rPr>
+    </w:lvl>
+    <w:lvl w:ilvl="1" w:tplc="FA508EFE">
+      <w:start w:val="1"/>
+      <w:numFmt w:val="bullet"/>
+      <w:lvlText w:val="o"/>
+      <w:lvlJc w:val="left"/>
+      <w:pPr>
+        <w:ind w:left="1416"/>
+      </w:pPr>
+      <w:rPr>
+        <w:rFonts w:ascii="Calibri" w:eastAsia="Calibri" w:hAnsi="Calibri" w:cs="Calibri"/>
+        <w:b w:val="0"/>
+        <w:i w:val="0"/>
+        <w:strike w:val="0"/>
+        <w:dstrike w:val="0"/>
+        <w:color w:val="000000"/>
+        <w:sz w:val="18"/>
+        <w:szCs w:val="18"/>
+        <w:u w:val="none" w:color="000000"/>
+        <w:bdr w:val="none" w:sz="0" w:space="0" w:color="auto"/>
+        <w:shd w:val="clear" w:color="auto" w:fill="auto"/>
+        <w:vertAlign w:val="baseline"/>
+      </w:rPr>
+    </w:lvl>
+    <w:lvl w:ilvl="2" w:tplc="1862CDEA">
+      <w:start w:val="1"/>
+      <w:numFmt w:val="bullet"/>
+      <w:lvlText w:val="▪"/>
+      <w:lvlJc w:val="left"/>
+      <w:pPr>
+        <w:ind w:left="2136"/>
+      </w:pPr>
+      <w:rPr>
+        <w:rFonts w:ascii="Calibri" w:eastAsia="Calibri" w:hAnsi="Calibri" w:cs="Calibri"/>
+        <w:b w:val="0"/>
+        <w:i w:val="0"/>
+        <w:strike w:val="0"/>
+        <w:dstrike w:val="0"/>
+        <w:color w:val="000000"/>
+        <w:sz w:val="18"/>
+        <w:szCs w:val="18"/>
+        <w:u w:val="none" w:color="000000"/>
+        <w:bdr w:val="none" w:sz="0" w:space="0" w:color="auto"/>
+        <w:shd w:val="clear" w:color="auto" w:fill="auto"/>
+        <w:vertAlign w:val="baseline"/>
+      </w:rPr>
+    </w:lvl>
+    <w:lvl w:ilvl="3" w:tplc="3F529D1E">
+      <w:start w:val="1"/>
+      <w:numFmt w:val="bullet"/>
+      <w:lvlText w:val="•"/>
+      <w:lvlJc w:val="left"/>
+      <w:pPr>
+        <w:ind w:left="2856"/>
+      </w:pPr>
+      <w:rPr>
+        <w:rFonts w:ascii="Calibri" w:eastAsia="Calibri" w:hAnsi="Calibri" w:cs="Calibri"/>
+        <w:b w:val="0"/>
+        <w:i w:val="0"/>
+        <w:strike w:val="0"/>
+        <w:dstrike w:val="0"/>
+        <w:color w:val="000000"/>
+        <w:sz w:val="18"/>
+        <w:szCs w:val="18"/>
+        <w:u w:val="none" w:color="000000"/>
+        <w:bdr w:val="none" w:sz="0" w:space="0" w:color="auto"/>
+        <w:shd w:val="clear" w:color="auto" w:fill="auto"/>
+        <w:vertAlign w:val="baseline"/>
+      </w:rPr>
+    </w:lvl>
+    <w:lvl w:ilvl="4" w:tplc="17DA6C20">
+      <w:start w:val="1"/>
+      <w:numFmt w:val="bullet"/>
+      <w:lvlText w:val="o"/>
+      <w:lvlJc w:val="left"/>
+      <w:pPr>
+        <w:ind w:left="3576"/>
+      </w:pPr>
+      <w:rPr>
+        <w:rFonts w:ascii="Calibri" w:eastAsia="Calibri" w:hAnsi="Calibri" w:cs="Calibri"/>
+        <w:b w:val="0"/>
+        <w:i w:val="0"/>
+        <w:strike w:val="0"/>
+        <w:dstrike w:val="0"/>
+        <w:color w:val="000000"/>
+        <w:sz w:val="18"/>
+        <w:szCs w:val="18"/>
+        <w:u w:val="none" w:color="000000"/>
+        <w:bdr w:val="none" w:sz="0" w:space="0" w:color="auto"/>
+        <w:shd w:val="clear" w:color="auto" w:fill="auto"/>
+        <w:vertAlign w:val="baseline"/>
+      </w:rPr>
+    </w:lvl>
+    <w:lvl w:ilvl="5" w:tplc="80107824">
+      <w:start w:val="1"/>
+      <w:numFmt w:val="bullet"/>
+      <w:lvlText w:val="▪"/>
+      <w:lvlJc w:val="left"/>
+      <w:pPr>
+        <w:ind w:left="4296"/>
+      </w:pPr>
+      <w:rPr>
+        <w:rFonts w:ascii="Calibri" w:eastAsia="Calibri" w:hAnsi="Calibri" w:cs="Calibri"/>
+        <w:b w:val="0"/>
+        <w:i w:val="0"/>
+        <w:strike w:val="0"/>
+        <w:dstrike w:val="0"/>
+        <w:color w:val="000000"/>
+        <w:sz w:val="18"/>
+        <w:szCs w:val="18"/>
+        <w:u w:val="none" w:color="000000"/>
+        <w:bdr w:val="none" w:sz="0" w:space="0" w:color="auto"/>
+        <w:shd w:val="clear" w:color="auto" w:fill="auto"/>
+        <w:vertAlign w:val="baseline"/>
+      </w:rPr>
+    </w:lvl>
+    <w:lvl w:ilvl="6" w:tplc="754C7112">
+      <w:start w:val="1"/>
+      <w:numFmt w:val="bullet"/>
+      <w:lvlText w:val="•"/>
+      <w:lvlJc w:val="left"/>
+      <w:pPr>
+        <w:ind w:left="5016"/>
+      </w:pPr>
+      <w:rPr>
+        <w:rFonts w:ascii="Calibri" w:eastAsia="Calibri" w:hAnsi="Calibri" w:cs="Calibri"/>
+        <w:b w:val="0"/>
+        <w:i w:val="0"/>
+        <w:strike w:val="0"/>
+        <w:dstrike w:val="0"/>
+        <w:color w:val="000000"/>
+        <w:sz w:val="18"/>
+        <w:szCs w:val="18"/>
+        <w:u w:val="none" w:color="000000"/>
+        <w:bdr w:val="none" w:sz="0" w:space="0" w:color="auto"/>
+        <w:shd w:val="clear" w:color="auto" w:fill="auto"/>
+        <w:vertAlign w:val="baseline"/>
+      </w:rPr>
+    </w:lvl>
+    <w:lvl w:ilvl="7" w:tplc="47DC317E">
+      <w:start w:val="1"/>
+      <w:numFmt w:val="bullet"/>
+      <w:lvlText w:val="o"/>
+      <w:lvlJc w:val="left"/>
+      <w:pPr>
+        <w:ind w:left="5736"/>
+      </w:pPr>
+      <w:rPr>
+        <w:rFonts w:ascii="Calibri" w:eastAsia="Calibri" w:hAnsi="Calibri" w:cs="Calibri"/>
+        <w:b w:val="0"/>
+        <w:i w:val="0"/>
+        <w:strike w:val="0"/>
+        <w:dstrike w:val="0"/>
+        <w:color w:val="000000"/>
+        <w:sz w:val="18"/>
+        <w:szCs w:val="18"/>
+        <w:u w:val="none" w:color="000000"/>
+        <w:bdr w:val="none" w:sz="0" w:space="0" w:color="auto"/>
+        <w:shd w:val="clear" w:color="auto" w:fill="auto"/>
+        <w:vertAlign w:val="baseline"/>
+      </w:rPr>
+    </w:lvl>
+    <w:lvl w:ilvl="8" w:tplc="F594E0FA">
+      <w:start w:val="1"/>
+      <w:numFmt w:val="bullet"/>
+      <w:lvlText w:val="▪"/>
+      <w:lvlJc w:val="left"/>
+      <w:pPr>
+        <w:ind w:left="6456"/>
+      </w:pPr>
+      <w:rPr>
+        <w:rFonts w:ascii="Calibri" w:eastAsia="Calibri" w:hAnsi="Calibri" w:cs="Calibri"/>
+        <w:b w:val="0"/>
+        <w:i w:val="0"/>
+        <w:strike w:val="0"/>
+        <w:dstrike w:val="0"/>
+        <w:color w:val="000000"/>
+        <w:sz w:val="18"/>
+        <w:szCs w:val="18"/>
+        <w:u w:val="none" w:color="000000"/>
+        <w:bdr w:val="none" w:sz="0" w:space="0" w:color="auto"/>
+        <w:shd w:val="clear" w:color="auto" w:fill="auto"/>
+        <w:vertAlign w:val="baseline"/>
+      </w:rPr>
+    </w:lvl>
+  </w:abstractNum>
+  <w:abstractNum w:abstractNumId="7">
     <w:nsid w:val="69F931CB"/>
     <w:multiLevelType w:val="hybridMultilevel"/>
     <w:tmpl w:val="C5DC137A"/>
@@ -1042,8 +2823,244 @@
       </w:rPr>
     </w:lvl>
   </w:abstractNum>
+  <w:abstractNum w:abstractNumId="8">
+    <w:nsid w:val="7A3476D6"/>
+    <w:multiLevelType w:val="hybridMultilevel"/>
+    <w:tmpl w:val="61904326"/>
+    <w:lvl w:ilvl="0" w:tplc="88EC6DF4">
+      <w:start w:val="1"/>
+      <w:numFmt w:val="bullet"/>
+      <w:lvlText w:val="•"/>
+      <w:lvlJc w:val="left"/>
+      <w:pPr>
+        <w:ind w:left="498"/>
+      </w:pPr>
+      <w:rPr>
+        <w:rFonts w:ascii="Calibri" w:eastAsia="Calibri" w:hAnsi="Calibri" w:cs="Calibri"/>
+        <w:b w:val="0"/>
+        <w:i w:val="0"/>
+        <w:strike w:val="0"/>
+        <w:dstrike w:val="0"/>
+        <w:color w:val="000000"/>
+        <w:sz w:val="18"/>
+        <w:szCs w:val="18"/>
+        <w:u w:val="none" w:color="000000"/>
+        <w:bdr w:val="none" w:sz="0" w:space="0" w:color="auto"/>
+        <w:shd w:val="clear" w:color="auto" w:fill="auto"/>
+        <w:vertAlign w:val="baseline"/>
+      </w:rPr>
+    </w:lvl>
+    <w:lvl w:ilvl="1" w:tplc="B3706E9E">
+      <w:start w:val="1"/>
+      <w:numFmt w:val="bullet"/>
+      <w:lvlText w:val="o"/>
+      <w:lvlJc w:val="left"/>
+      <w:pPr>
+        <w:ind w:left="1416"/>
+      </w:pPr>
+      <w:rPr>
+        <w:rFonts w:ascii="Calibri" w:eastAsia="Calibri" w:hAnsi="Calibri" w:cs="Calibri"/>
+        <w:b w:val="0"/>
+        <w:i w:val="0"/>
+        <w:strike w:val="0"/>
+        <w:dstrike w:val="0"/>
+        <w:color w:val="000000"/>
+        <w:sz w:val="18"/>
+        <w:szCs w:val="18"/>
+        <w:u w:val="none" w:color="000000"/>
+        <w:bdr w:val="none" w:sz="0" w:space="0" w:color="auto"/>
+        <w:shd w:val="clear" w:color="auto" w:fill="auto"/>
+        <w:vertAlign w:val="baseline"/>
+      </w:rPr>
+    </w:lvl>
+    <w:lvl w:ilvl="2" w:tplc="0312148C">
+      <w:start w:val="1"/>
+      <w:numFmt w:val="bullet"/>
+      <w:lvlText w:val="▪"/>
+      <w:lvlJc w:val="left"/>
+      <w:pPr>
+        <w:ind w:left="2136"/>
+      </w:pPr>
+      <w:rPr>
+        <w:rFonts w:ascii="Calibri" w:eastAsia="Calibri" w:hAnsi="Calibri" w:cs="Calibri"/>
+        <w:b w:val="0"/>
+        <w:i w:val="0"/>
+        <w:strike w:val="0"/>
+        <w:dstrike w:val="0"/>
+        <w:color w:val="000000"/>
+        <w:sz w:val="18"/>
+        <w:szCs w:val="18"/>
+        <w:u w:val="none" w:color="000000"/>
+        <w:bdr w:val="none" w:sz="0" w:space="0" w:color="auto"/>
+        <w:shd w:val="clear" w:color="auto" w:fill="auto"/>
+        <w:vertAlign w:val="baseline"/>
+      </w:rPr>
+    </w:lvl>
+    <w:lvl w:ilvl="3" w:tplc="AE38350A">
+      <w:start w:val="1"/>
+      <w:numFmt w:val="bullet"/>
+      <w:lvlText w:val="•"/>
+      <w:lvlJc w:val="left"/>
+      <w:pPr>
+        <w:ind w:left="2856"/>
+      </w:pPr>
+      <w:rPr>
+        <w:rFonts w:ascii="Calibri" w:eastAsia="Calibri" w:hAnsi="Calibri" w:cs="Calibri"/>
+        <w:b w:val="0"/>
+        <w:i w:val="0"/>
+        <w:strike w:val="0"/>
+        <w:dstrike w:val="0"/>
+        <w:color w:val="000000"/>
+        <w:sz w:val="18"/>
+        <w:szCs w:val="18"/>
+        <w:u w:val="none" w:color="000000"/>
+        <w:bdr w:val="none" w:sz="0" w:space="0" w:color="auto"/>
+        <w:shd w:val="clear" w:color="auto" w:fill="auto"/>
+        <w:vertAlign w:val="baseline"/>
+      </w:rPr>
+    </w:lvl>
+    <w:lvl w:ilvl="4" w:tplc="3FA055F8">
+      <w:start w:val="1"/>
+      <w:numFmt w:val="bullet"/>
+      <w:lvlText w:val="o"/>
+      <w:lvlJc w:val="left"/>
+      <w:pPr>
+        <w:ind w:left="3576"/>
+      </w:pPr>
+      <w:rPr>
+        <w:rFonts w:ascii="Calibri" w:eastAsia="Calibri" w:hAnsi="Calibri" w:cs="Calibri"/>
+        <w:b w:val="0"/>
+        <w:i w:val="0"/>
+        <w:strike w:val="0"/>
+        <w:dstrike w:val="0"/>
+        <w:color w:val="000000"/>
+        <w:sz w:val="18"/>
+        <w:szCs w:val="18"/>
+        <w:u w:val="none" w:color="000000"/>
+        <w:bdr w:val="none" w:sz="0" w:space="0" w:color="auto"/>
+        <w:shd w:val="clear" w:color="auto" w:fill="auto"/>
+        <w:vertAlign w:val="baseline"/>
+      </w:rPr>
+    </w:lvl>
+    <w:lvl w:ilvl="5" w:tplc="9D427886">
+      <w:start w:val="1"/>
+      <w:numFmt w:val="bullet"/>
+      <w:lvlText w:val="▪"/>
+      <w:lvlJc w:val="left"/>
+      <w:pPr>
+        <w:ind w:left="4296"/>
+      </w:pPr>
+      <w:rPr>
+        <w:rFonts w:ascii="Calibri" w:eastAsia="Calibri" w:hAnsi="Calibri" w:cs="Calibri"/>
+        <w:b w:val="0"/>
+        <w:i w:val="0"/>
+        <w:strike w:val="0"/>
+        <w:dstrike w:val="0"/>
+        <w:color w:val="000000"/>
+        <w:sz w:val="18"/>
+        <w:szCs w:val="18"/>
+        <w:u w:val="none" w:color="000000"/>
+        <w:bdr w:val="none" w:sz="0" w:space="0" w:color="auto"/>
+        <w:shd w:val="clear" w:color="auto" w:fill="auto"/>
+        <w:vertAlign w:val="baseline"/>
+      </w:rPr>
+    </w:lvl>
+    <w:lvl w:ilvl="6" w:tplc="2AA8BB02">
+      <w:start w:val="1"/>
+      <w:numFmt w:val="bullet"/>
+      <w:lvlText w:val="•"/>
+      <w:lvlJc w:val="left"/>
+      <w:pPr>
+        <w:ind w:left="5016"/>
+      </w:pPr>
+      <w:rPr>
+        <w:rFonts w:ascii="Calibri" w:eastAsia="Calibri" w:hAnsi="Calibri" w:cs="Calibri"/>
+        <w:b w:val="0"/>
+        <w:i w:val="0"/>
+        <w:strike w:val="0"/>
+        <w:dstrike w:val="0"/>
+        <w:color w:val="000000"/>
+        <w:sz w:val="18"/>
+        <w:szCs w:val="18"/>
+        <w:u w:val="none" w:color="000000"/>
+        <w:bdr w:val="none" w:sz="0" w:space="0" w:color="auto"/>
+        <w:shd w:val="clear" w:color="auto" w:fill="auto"/>
+        <w:vertAlign w:val="baseline"/>
+      </w:rPr>
+    </w:lvl>
+    <w:lvl w:ilvl="7" w:tplc="C55A9FA0">
+      <w:start w:val="1"/>
+      <w:numFmt w:val="bullet"/>
+      <w:lvlText w:val="o"/>
+      <w:lvlJc w:val="left"/>
+      <w:pPr>
+        <w:ind w:left="5736"/>
+      </w:pPr>
+      <w:rPr>
+        <w:rFonts w:ascii="Calibri" w:eastAsia="Calibri" w:hAnsi="Calibri" w:cs="Calibri"/>
+        <w:b w:val="0"/>
+        <w:i w:val="0"/>
+        <w:strike w:val="0"/>
+        <w:dstrike w:val="0"/>
+        <w:color w:val="000000"/>
+        <w:sz w:val="18"/>
+        <w:szCs w:val="18"/>
+        <w:u w:val="none" w:color="000000"/>
+        <w:bdr w:val="none" w:sz="0" w:space="0" w:color="auto"/>
+        <w:shd w:val="clear" w:color="auto" w:fill="auto"/>
+        <w:vertAlign w:val="baseline"/>
+      </w:rPr>
+    </w:lvl>
+    <w:lvl w:ilvl="8" w:tplc="3112F894">
+      <w:start w:val="1"/>
+      <w:numFmt w:val="bullet"/>
+      <w:lvlText w:val="▪"/>
+      <w:lvlJc w:val="left"/>
+      <w:pPr>
+        <w:ind w:left="6456"/>
+      </w:pPr>
+      <w:rPr>
+        <w:rFonts w:ascii="Calibri" w:eastAsia="Calibri" w:hAnsi="Calibri" w:cs="Calibri"/>
+        <w:b w:val="0"/>
+        <w:i w:val="0"/>
+        <w:strike w:val="0"/>
+        <w:dstrike w:val="0"/>
+        <w:color w:val="000000"/>
+        <w:sz w:val="18"/>
+        <w:szCs w:val="18"/>
+        <w:u w:val="none" w:color="000000"/>
+        <w:bdr w:val="none" w:sz="0" w:space="0" w:color="auto"/>
+        <w:shd w:val="clear" w:color="auto" w:fill="auto"/>
+        <w:vertAlign w:val="baseline"/>
+      </w:rPr>
+    </w:lvl>
+  </w:abstractNum>
   <w:num w:numId="1">
+    <w:abstractNumId w:val="7"/>
+  </w:num>
+  <w:num w:numId="2">
+    <w:abstractNumId w:val="3"/>
+  </w:num>
+  <w:num w:numId="3">
+    <w:abstractNumId w:val="8"/>
+  </w:num>
+  <w:num w:numId="4">
     <w:abstractNumId w:val="0"/>
+  </w:num>
+  <w:num w:numId="5">
+    <w:abstractNumId w:val="1"/>
+  </w:num>
+  <w:num w:numId="6">
+    <w:abstractNumId w:val="5"/>
+  </w:num>
+  <w:num w:numId="7">
+    <w:abstractNumId w:val="2"/>
+  </w:num>
+  <w:num w:numId="8">
+    <w:abstractNumId w:val="6"/>
+  </w:num>
+  <w:num w:numId="9">
+    <w:abstractNumId w:val="4"/>
   </w:num>
 </w:numbering>
 </file>
@@ -1489,10 +3506,54 @@
       <w:szCs w:val="26"/>
     </w:rPr>
   </w:style>
+  <w:style w:type="paragraph" w:styleId="Heading3">
+    <w:name w:val="heading 3"/>
+    <w:basedOn w:val="Normal"/>
+    <w:next w:val="Normal"/>
+    <w:link w:val="Heading3Char"/>
+    <w:uiPriority w:val="9"/>
+    <w:unhideWhenUsed/>
+    <w:qFormat/>
+    <w:rsid w:val="00704305"/>
+    <w:pPr>
+      <w:keepNext/>
+      <w:keepLines/>
+      <w:spacing w:before="40" w:after="0"/>
+      <w:outlineLvl w:val="2"/>
+    </w:pPr>
+    <w:rPr>
+      <w:rFonts w:asciiTheme="majorHAnsi" w:eastAsiaTheme="majorEastAsia" w:hAnsiTheme="majorHAnsi" w:cstheme="majorBidi"/>
+      <w:color w:val="1F4D78" w:themeColor="accent1" w:themeShade="7F"/>
+      <w:sz w:val="24"/>
+      <w:szCs w:val="24"/>
+    </w:rPr>
+  </w:style>
+  <w:style w:type="paragraph" w:styleId="Heading4">
+    <w:name w:val="heading 4"/>
+    <w:basedOn w:val="Normal"/>
+    <w:next w:val="Normal"/>
+    <w:link w:val="Heading4Char"/>
+    <w:uiPriority w:val="9"/>
+    <w:semiHidden/>
+    <w:unhideWhenUsed/>
+    <w:qFormat/>
+    <w:rsid w:val="00704305"/>
+    <w:pPr>
+      <w:keepNext/>
+      <w:keepLines/>
+      <w:spacing w:before="40" w:after="0"/>
+      <w:outlineLvl w:val="3"/>
+    </w:pPr>
+    <w:rPr>
+      <w:rFonts w:asciiTheme="majorHAnsi" w:eastAsiaTheme="majorEastAsia" w:hAnsiTheme="majorHAnsi" w:cstheme="majorBidi"/>
+      <w:i/>
+      <w:iCs/>
+      <w:color w:val="2E74B5" w:themeColor="accent1" w:themeShade="BF"/>
+    </w:rPr>
+  </w:style>
   <w:style w:type="character" w:default="1" w:styleId="DefaultParagraphFont">
     <w:name w:val="Default Paragraph Font"/>
     <w:uiPriority w:val="1"/>
-    <w:semiHidden/>
     <w:unhideWhenUsed/>
   </w:style>
   <w:style w:type="table" w:default="1" w:styleId="TableNormal">
@@ -1659,6 +3720,64 @@
       <w:ind w:left="720"/>
       <w:contextualSpacing/>
     </w:pPr>
+  </w:style>
+  <w:style w:type="character" w:customStyle="1" w:styleId="Heading3Char">
+    <w:name w:val="Heading 3 Char"/>
+    <w:basedOn w:val="DefaultParagraphFont"/>
+    <w:link w:val="Heading3"/>
+    <w:uiPriority w:val="9"/>
+    <w:rsid w:val="00704305"/>
+    <w:rPr>
+      <w:rFonts w:asciiTheme="majorHAnsi" w:eastAsiaTheme="majorEastAsia" w:hAnsiTheme="majorHAnsi" w:cstheme="majorBidi"/>
+      <w:color w:val="1F4D78" w:themeColor="accent1" w:themeShade="7F"/>
+      <w:sz w:val="24"/>
+      <w:szCs w:val="24"/>
+    </w:rPr>
+  </w:style>
+  <w:style w:type="character" w:customStyle="1" w:styleId="Heading4Char">
+    <w:name w:val="Heading 4 Char"/>
+    <w:basedOn w:val="DefaultParagraphFont"/>
+    <w:link w:val="Heading4"/>
+    <w:uiPriority w:val="9"/>
+    <w:semiHidden/>
+    <w:rsid w:val="00704305"/>
+    <w:rPr>
+      <w:rFonts w:asciiTheme="majorHAnsi" w:eastAsiaTheme="majorEastAsia" w:hAnsiTheme="majorHAnsi" w:cstheme="majorBidi"/>
+      <w:i/>
+      <w:iCs/>
+      <w:color w:val="2E74B5" w:themeColor="accent1" w:themeShade="BF"/>
+      <w:sz w:val="20"/>
+    </w:rPr>
+  </w:style>
+  <w:style w:type="table" w:customStyle="1" w:styleId="TableGrid">
+    <w:name w:val="TableGrid"/>
+    <w:rsid w:val="00704305"/>
+    <w:pPr>
+      <w:spacing w:after="0" w:line="240" w:lineRule="auto"/>
+    </w:pPr>
+    <w:rPr>
+      <w:rFonts w:eastAsiaTheme="minorEastAsia"/>
+      <w:lang w:eastAsia="nl-NL"/>
+    </w:rPr>
+    <w:tblPr>
+      <w:tblCellMar>
+        <w:top w:w="0" w:type="dxa"/>
+        <w:left w:w="0" w:type="dxa"/>
+        <w:bottom w:w="0" w:type="dxa"/>
+        <w:right w:w="0" w:type="dxa"/>
+      </w:tblCellMar>
+    </w:tblPr>
+  </w:style>
+  <w:style w:type="character" w:styleId="Strong">
+    <w:name w:val="Strong"/>
+    <w:basedOn w:val="DefaultParagraphFont"/>
+    <w:uiPriority w:val="22"/>
+    <w:qFormat/>
+    <w:rsid w:val="00704305"/>
+    <w:rPr>
+      <w:b/>
+      <w:bCs/>
+    </w:rPr>
   </w:style>
 </w:styles>
 </file>
@@ -1929,7 +4048,7 @@
 </file>
 
 <file path=customXml/itemProps1.xml><?xml version="1.0" encoding="utf-8"?>
-<ds:datastoreItem xmlns:ds="http://schemas.openxmlformats.org/officeDocument/2006/customXml" ds:itemID="{FDD85FC7-156F-4074-B56D-485B382914EB}">
+<ds:datastoreItem xmlns:ds="http://schemas.openxmlformats.org/officeDocument/2006/customXml" ds:itemID="{6647D32C-E0BC-464A-9AD5-01C1799543E5}">
   <ds:schemaRefs>
     <ds:schemaRef ds:uri="http://schemas.openxmlformats.org/officeDocument/2006/bibliography"/>
   </ds:schemaRefs>

</xml_diff>

<commit_message>
User manual spelling check
</commit_message>
<xml_diff>
--- a/User Manual V0.2.docx
+++ b/User Manual V0.2.docx
@@ -38,12 +38,6 @@
       </w:r>
     </w:p>
     <w:p>
-      <w:r>
-        <w:lastRenderedPageBreak/>
-        <w:br w:type="page"/>
-      </w:r>
-    </w:p>
-    <w:p>
       <w:pPr>
         <w:pStyle w:val="Kop1"/>
       </w:pPr>
@@ -147,6 +141,13 @@
     </w:p>
     <w:sdt>
       <w:sdtPr>
+        <w:rPr>
+          <w:rFonts w:asciiTheme="minorHAnsi" w:eastAsiaTheme="minorHAnsi" w:hAnsiTheme="minorHAnsi" w:cstheme="minorBidi"/>
+          <w:color w:val="auto"/>
+          <w:sz w:val="20"/>
+          <w:szCs w:val="22"/>
+          <w:lang w:eastAsia="en-US"/>
+        </w:rPr>
         <w:id w:val="-1582130580"/>
         <w:docPartObj>
           <w:docPartGallery w:val="Table of Contents"/>
@@ -155,13 +156,8 @@
       </w:sdtPr>
       <w:sdtEndPr>
         <w:rPr>
-          <w:rFonts w:asciiTheme="minorHAnsi" w:eastAsiaTheme="minorHAnsi" w:hAnsiTheme="minorHAnsi" w:cstheme="minorBidi"/>
-          <w:b/>
-          <w:bCs/>
-          <w:color w:val="auto"/>
-          <w:sz w:val="20"/>
-          <w:szCs w:val="22"/>
-          <w:lang w:eastAsia="en-US"/>
+          <w:b/>
+          <w:bCs/>
         </w:rPr>
       </w:sdtEndPr>
       <w:sdtContent>
@@ -1909,8 +1905,6 @@
       <w:r>
         <w:br w:type="page"/>
       </w:r>
-      <w:bookmarkStart w:id="2" w:name="_GoBack"/>
-      <w:bookmarkEnd w:id="2"/>
     </w:p>
     <w:p>
       <w:pPr>
@@ -1928,12 +1922,12 @@
       <w:pPr>
         <w:pStyle w:val="Kop1"/>
       </w:pPr>
-      <w:bookmarkStart w:id="3" w:name="_Toc515542462"/>
+      <w:bookmarkStart w:id="2" w:name="_Toc515542462"/>
       <w:r>
         <w:lastRenderedPageBreak/>
         <w:t>Ontwerp 3-lagen</w:t>
       </w:r>
-      <w:bookmarkEnd w:id="3"/>
+      <w:bookmarkEnd w:id="2"/>
     </w:p>
     <w:p>
       <w:r>
@@ -1991,14 +1985,27 @@
       <w:r>
         <w:t xml:space="preserve">Figuur </w:t>
       </w:r>
-      <w:fldSimple w:instr=" SEQ Figuur \* ARABIC ">
-        <w:r>
-          <w:rPr>
-            <w:noProof/>
-          </w:rPr>
-          <w:t>1</w:t>
-        </w:r>
-      </w:fldSimple>
+      <w:r>
+        <w:fldChar w:fldCharType="begin"/>
+      </w:r>
+      <w:r>
+        <w:instrText xml:space="preserve"> SEQ Figuur \* ARABIC </w:instrText>
+      </w:r>
+      <w:r>
+        <w:fldChar w:fldCharType="separate"/>
+      </w:r>
+      <w:r>
+        <w:rPr>
+          <w:noProof/>
+        </w:rPr>
+        <w:t>1</w:t>
+      </w:r>
+      <w:r>
+        <w:rPr>
+          <w:noProof/>
+        </w:rPr>
+        <w:fldChar w:fldCharType="end"/>
+      </w:r>
       <w:r>
         <w:t>. Ontwerp 3-lagen model met de EE-API.lib.</w:t>
       </w:r>
@@ -2018,24 +2025,24 @@
       <w:pPr>
         <w:pStyle w:val="Kop2"/>
       </w:pPr>
-      <w:bookmarkStart w:id="4" w:name="_Toc515542463"/>
+      <w:bookmarkStart w:id="3" w:name="_Toc515542463"/>
       <w:r>
         <w:lastRenderedPageBreak/>
         <w:t>Toelichting 3-lagen model</w:t>
       </w:r>
-      <w:bookmarkEnd w:id="4"/>
-    </w:p>
-    <w:p>
-      <w:pPr>
-        <w:rPr>
-          <w:szCs w:val="20"/>
-        </w:rPr>
-      </w:pPr>
-      <w:r>
-        <w:rPr>
-          <w:szCs w:val="20"/>
-        </w:rPr>
-        <w:t>In figuur 1 is het ontwerp van het 3-lagen model met de EE-API.lib weergegeven. Het onderste licht rode vlak is de EE-API.lib. Daarboven zijn de 3-lagen van het programma en de main</w:t>
+      <w:bookmarkEnd w:id="3"/>
+    </w:p>
+    <w:p>
+      <w:pPr>
+        <w:rPr>
+          <w:szCs w:val="20"/>
+        </w:rPr>
+      </w:pPr>
+      <w:r>
+        <w:rPr>
+          <w:szCs w:val="20"/>
+        </w:rPr>
+        <w:t>In figuur 1 is het ontwerp van het 3-lagen model met de EE-API.lib weergegeven. Het onderste lichtrode vlak is de EE-API.lib. Daarboven zijn de 3-lagen van het programma en de main</w:t>
       </w:r>
       <w:r>
         <w:rPr>
@@ -2085,7 +2092,19 @@
         <w:rPr>
           <w:szCs w:val="20"/>
         </w:rPr>
-        <w:t xml:space="preserve">De user interface bepaald wat de gebruiker te zien krijgt en is de basis van het programma. De UI heeft een </w:t>
+        <w:t>De user interface bepaal</w:t>
+      </w:r>
+      <w:r>
+        <w:rPr>
+          <w:szCs w:val="20"/>
+        </w:rPr>
+        <w:t>t</w:t>
+      </w:r>
+      <w:r>
+        <w:rPr>
+          <w:szCs w:val="20"/>
+        </w:rPr>
+        <w:t xml:space="preserve"> wat de gebruiker te zien krijgt en is de basis van het programma. De UI heeft een </w:t>
       </w:r>
       <w:proofErr w:type="spellStart"/>
       <w:r>
@@ -2181,7 +2200,7 @@
         <w:rPr>
           <w:szCs w:val="20"/>
         </w:rPr>
-        <w:t xml:space="preserve"> wordt deze door gestuurd naar de LL. De LL verwerkt de input van de gebruiker en geeft een error code terug als de input niet herkent wordt</w:t>
+        <w:t xml:space="preserve"> wordt deze doorgestuurd naar de LL. De LL verwerkt de input van de gebruiker en geeft een error code terug als de input niet herkent wordt</w:t>
       </w:r>
       <w:r>
         <w:rPr>
@@ -2261,16 +2280,14 @@
         <w:rPr>
           <w:szCs w:val="20"/>
         </w:rPr>
-        <w:t xml:space="preserve"> stuurt het op zijn </w:t>
-      </w:r>
-      <w:proofErr w:type="spellStart"/>
-      <w:r>
-        <w:rPr>
-          <w:szCs w:val="20"/>
-        </w:rPr>
-        <w:t>beurd</w:t>
-      </w:r>
-      <w:proofErr w:type="spellEnd"/>
+        <w:t xml:space="preserve"> stuurt het op zijn beur</w:t>
+      </w:r>
+      <w:r>
+        <w:rPr>
+          <w:szCs w:val="20"/>
+        </w:rPr>
+        <w:t>t</w:t>
+      </w:r>
       <w:r>
         <w:rPr>
           <w:szCs w:val="20"/>
@@ -2587,7 +2604,7 @@
         <w:rPr>
           <w:szCs w:val="20"/>
         </w:rPr>
-        <w:t xml:space="preserve"> op de zelfde functies aanspreken alleen wat erna gebeurd veranderd. Hierbij moet rekening gehouden worden met het programma verloop.</w:t>
+        <w:t xml:space="preserve"> op dezelfde functies aanspreken alleen wat erna gebeurd veranderd. Hierbij moet rekening gehouden worden met het programma verloop.</w:t>
       </w:r>
     </w:p>
     <w:p>
@@ -2667,7 +2684,7 @@
         <w:rPr>
           <w:szCs w:val="20"/>
         </w:rPr>
-        <w:t xml:space="preserve"> wordt aangeroepen. Deze functies worden aangeroepen met de zelfde functie naam alleen dan in de IO </w:t>
+        <w:t xml:space="preserve"> wordt aangeroepen. Deze functies worden aangeroepen met dezelfde functienaam alleen dan in de IO </w:t>
       </w:r>
       <w:proofErr w:type="spellStart"/>
       <w:r>
@@ -3406,12 +3423,12 @@
       <w:pPr>
         <w:pStyle w:val="Kop2"/>
       </w:pPr>
-      <w:bookmarkStart w:id="5" w:name="_Toc515542464"/>
+      <w:bookmarkStart w:id="4" w:name="_Toc515542464"/>
       <w:r>
         <w:lastRenderedPageBreak/>
         <w:t>EE-API.lib</w:t>
       </w:r>
-      <w:bookmarkEnd w:id="5"/>
+      <w:bookmarkEnd w:id="4"/>
     </w:p>
     <w:p>
       <w:r>
@@ -3422,29 +3439,29 @@
       <w:pPr>
         <w:pStyle w:val="Kop1"/>
       </w:pPr>
-      <w:bookmarkStart w:id="6" w:name="_Toc515542465"/>
+      <w:bookmarkStart w:id="5" w:name="_Toc515542465"/>
       <w:proofErr w:type="spellStart"/>
       <w:r>
         <w:lastRenderedPageBreak/>
         <w:t>Doxygen</w:t>
       </w:r>
+      <w:bookmarkEnd w:id="5"/>
+      <w:proofErr w:type="spellEnd"/>
+    </w:p>
+    <w:p>
+      <w:pPr>
+        <w:pStyle w:val="Kop2"/>
+      </w:pPr>
+      <w:bookmarkStart w:id="6" w:name="_Toc515542466"/>
+      <w:proofErr w:type="spellStart"/>
+      <w:r>
+        <w:t>Doxygen</w:t>
+      </w:r>
+      <w:proofErr w:type="spellEnd"/>
+      <w:r>
+        <w:t xml:space="preserve"> 3-lagen model</w:t>
+      </w:r>
       <w:bookmarkEnd w:id="6"/>
-      <w:proofErr w:type="spellEnd"/>
-    </w:p>
-    <w:p>
-      <w:pPr>
-        <w:pStyle w:val="Kop2"/>
-      </w:pPr>
-      <w:bookmarkStart w:id="7" w:name="_Toc515542466"/>
-      <w:proofErr w:type="spellStart"/>
-      <w:r>
-        <w:t>Doxygen</w:t>
-      </w:r>
-      <w:proofErr w:type="spellEnd"/>
-      <w:r>
-        <w:t xml:space="preserve"> 3-lagen model</w:t>
-      </w:r>
-      <w:bookmarkEnd w:id="7"/>
     </w:p>
     <w:p>
       <w:r>
@@ -3500,10 +3517,10 @@
             <v:path o:extrusionok="f" gradientshapeok="t" o:connecttype="rect"/>
             <o:lock v:ext="edit" aspectratio="t"/>
           </v:shapetype>
-          <v:shape id="_x0000_i1033" type="#_x0000_t75" style="width:76.4pt;height:50.1pt" o:ole="">
+          <v:shape id="_x0000_i1025" type="#_x0000_t75" style="width:76.1pt;height:50.05pt" o:ole="">
             <v:imagedata r:id="rId10" o:title=""/>
           </v:shape>
-          <o:OLEObject Type="Embed" ProgID="AcroExch.Document.DC" ShapeID="_x0000_i1033" DrawAspect="Icon" ObjectID="_1589284334" r:id="rId11"/>
+          <o:OLEObject Type="Embed" ProgID="AcroExch.Document.DC" ShapeID="_x0000_i1025" DrawAspect="Icon" ObjectID="_1589296569" r:id="rId11"/>
         </w:object>
       </w:r>
     </w:p>
@@ -3511,7 +3528,7 @@
       <w:pPr>
         <w:pStyle w:val="Kop2"/>
       </w:pPr>
-      <w:bookmarkStart w:id="8" w:name="_Toc515542467"/>
+      <w:bookmarkStart w:id="7" w:name="_Toc515542467"/>
       <w:proofErr w:type="spellStart"/>
       <w:r>
         <w:t>Doxygen</w:t>
@@ -3520,7 +3537,7 @@
       <w:r>
         <w:t xml:space="preserve"> EE-API.LIB</w:t>
       </w:r>
-      <w:bookmarkEnd w:id="8"/>
+      <w:bookmarkEnd w:id="7"/>
     </w:p>
     <w:p>
       <w:r>
@@ -3539,10 +3556,10 @@
     <w:p>
       <w:r>
         <w:object w:dxaOrig="1536" w:dyaOrig="999">
-          <v:shape id="_x0000_i1034" type="#_x0000_t75" style="width:76.4pt;height:50.1pt" o:ole="">
+          <v:shape id="_x0000_i1026" type="#_x0000_t75" style="width:76.1pt;height:50.05pt" o:ole="">
             <v:imagedata r:id="rId12" o:title=""/>
           </v:shape>
-          <o:OLEObject Type="Embed" ProgID="AcroExch.Document.DC" ShapeID="_x0000_i1034" DrawAspect="Icon" ObjectID="_1589284335" r:id="rId13"/>
+          <o:OLEObject Type="Embed" ProgID="AcroExch.Document.DC" ShapeID="_x0000_i1026" DrawAspect="Icon" ObjectID="_1589296570" r:id="rId13"/>
         </w:object>
       </w:r>
     </w:p>
@@ -3550,29 +3567,29 @@
       <w:pPr>
         <w:pStyle w:val="Kop1"/>
       </w:pPr>
-      <w:bookmarkStart w:id="9" w:name="_Toc515542468"/>
+      <w:bookmarkStart w:id="8" w:name="_Toc515542468"/>
       <w:r>
         <w:t>Functie lijst</w:t>
       </w:r>
+      <w:bookmarkEnd w:id="8"/>
+    </w:p>
+    <w:p>
+      <w:pPr>
+        <w:pStyle w:val="Kop2"/>
+      </w:pPr>
+      <w:bookmarkStart w:id="9" w:name="_Toc515496150"/>
+      <w:bookmarkStart w:id="10" w:name="_Toc515542469"/>
+      <w:bookmarkStart w:id="11" w:name="_Hlk515489202"/>
+      <w:proofErr w:type="spellStart"/>
+      <w:r>
+        <w:t>draw_line</w:t>
+      </w:r>
+      <w:proofErr w:type="spellEnd"/>
+      <w:r>
+        <w:t>()</w:t>
+      </w:r>
       <w:bookmarkEnd w:id="9"/>
-    </w:p>
-    <w:p>
-      <w:pPr>
-        <w:pStyle w:val="Kop2"/>
-      </w:pPr>
-      <w:bookmarkStart w:id="10" w:name="_Toc515496150"/>
-      <w:bookmarkStart w:id="11" w:name="_Hlk515489202"/>
-      <w:bookmarkStart w:id="12" w:name="_Toc515542469"/>
-      <w:proofErr w:type="spellStart"/>
-      <w:r>
-        <w:t>draw_line</w:t>
-      </w:r>
-      <w:proofErr w:type="spellEnd"/>
-      <w:r>
-        <w:t>()</w:t>
-      </w:r>
       <w:bookmarkEnd w:id="10"/>
-      <w:bookmarkEnd w:id="12"/>
     </w:p>
     <w:p>
       <w:proofErr w:type="spellStart"/>
@@ -4114,8 +4131,8 @@
         </w:rPr>
         <w:br w:type="page"/>
       </w:r>
-      <w:bookmarkStart w:id="13" w:name="_Toc515496151"/>
-      <w:bookmarkStart w:id="14" w:name="_Toc515542470"/>
+      <w:bookmarkStart w:id="12" w:name="_Toc515496151"/>
+      <w:bookmarkStart w:id="13" w:name="_Toc515542470"/>
       <w:proofErr w:type="spellStart"/>
       <w:r>
         <w:lastRenderedPageBreak/>
@@ -4125,8 +4142,8 @@
       <w:r>
         <w:t>()</w:t>
       </w:r>
+      <w:bookmarkEnd w:id="12"/>
       <w:bookmarkEnd w:id="13"/>
-      <w:bookmarkEnd w:id="14"/>
     </w:p>
     <w:p>
       <w:proofErr w:type="spellStart"/>
@@ -4738,8 +4755,8 @@
       <w:pPr>
         <w:pStyle w:val="Kop2"/>
       </w:pPr>
-      <w:bookmarkStart w:id="15" w:name="_Toc515496152"/>
-      <w:bookmarkStart w:id="16" w:name="_Toc515542471"/>
+      <w:bookmarkStart w:id="14" w:name="_Toc515496152"/>
+      <w:bookmarkStart w:id="15" w:name="_Toc515542471"/>
       <w:proofErr w:type="spellStart"/>
       <w:r>
         <w:lastRenderedPageBreak/>
@@ -4749,8 +4766,8 @@
       <w:r>
         <w:t>()</w:t>
       </w:r>
+      <w:bookmarkEnd w:id="14"/>
       <w:bookmarkEnd w:id="15"/>
-      <w:bookmarkEnd w:id="16"/>
     </w:p>
     <w:p>
       <w:proofErr w:type="spellStart"/>
@@ -5383,8 +5400,8 @@
       <w:pPr>
         <w:pStyle w:val="Kop2"/>
       </w:pPr>
-      <w:bookmarkStart w:id="17" w:name="_Toc515496153"/>
-      <w:bookmarkStart w:id="18" w:name="_Toc515542472"/>
+      <w:bookmarkStart w:id="16" w:name="_Toc515496153"/>
+      <w:bookmarkStart w:id="17" w:name="_Toc515542472"/>
       <w:proofErr w:type="spellStart"/>
       <w:r>
         <w:lastRenderedPageBreak/>
@@ -5394,8 +5411,8 @@
       <w:r>
         <w:t>()</w:t>
       </w:r>
+      <w:bookmarkEnd w:id="16"/>
       <w:bookmarkEnd w:id="17"/>
-      <w:bookmarkEnd w:id="18"/>
     </w:p>
     <w:p>
       <w:proofErr w:type="spellStart"/>
@@ -6032,8 +6049,8 @@
       <w:pPr>
         <w:pStyle w:val="Kop2"/>
       </w:pPr>
-      <w:bookmarkStart w:id="19" w:name="_Toc515496154"/>
-      <w:bookmarkStart w:id="20" w:name="_Toc515542473"/>
+      <w:bookmarkStart w:id="18" w:name="_Toc515496154"/>
+      <w:bookmarkStart w:id="19" w:name="_Toc515542473"/>
       <w:proofErr w:type="spellStart"/>
       <w:r>
         <w:lastRenderedPageBreak/>
@@ -6043,8 +6060,8 @@
       <w:r>
         <w:t>()</w:t>
       </w:r>
+      <w:bookmarkEnd w:id="18"/>
       <w:bookmarkEnd w:id="19"/>
-      <w:bookmarkEnd w:id="20"/>
     </w:p>
     <w:p>
       <w:proofErr w:type="spellStart"/>
@@ -6575,6 +6592,7 @@
     </w:p>
     <w:p>
       <w:pPr>
+        <w:ind w:left="2124" w:firstLine="708"/>
         <w:rPr>
           <w:bCs/>
         </w:rPr>
@@ -6613,6 +6631,7 @@
     </w:p>
     <w:p>
       <w:pPr>
+        <w:ind w:left="2124" w:firstLine="708"/>
         <w:rPr>
           <w:bCs/>
         </w:rPr>
@@ -6831,8 +6850,8 @@
       <w:pPr>
         <w:pStyle w:val="Kop2"/>
       </w:pPr>
-      <w:bookmarkStart w:id="21" w:name="_Toc515496155"/>
-      <w:bookmarkStart w:id="22" w:name="_Toc515542474"/>
+      <w:bookmarkStart w:id="20" w:name="_Toc515496155"/>
+      <w:bookmarkStart w:id="21" w:name="_Toc515542474"/>
       <w:proofErr w:type="spellStart"/>
       <w:r>
         <w:lastRenderedPageBreak/>
@@ -6842,8 +6861,8 @@
       <w:r>
         <w:t>()</w:t>
       </w:r>
+      <w:bookmarkEnd w:id="20"/>
       <w:bookmarkEnd w:id="21"/>
-      <w:bookmarkEnd w:id="22"/>
     </w:p>
     <w:p>
       <w:proofErr w:type="spellStart"/>
@@ -7710,8 +7729,8 @@
       <w:pPr>
         <w:pStyle w:val="Kop2"/>
       </w:pPr>
-      <w:bookmarkStart w:id="23" w:name="_Toc515496156"/>
-      <w:bookmarkStart w:id="24" w:name="_Toc515542475"/>
+      <w:bookmarkStart w:id="22" w:name="_Toc515496156"/>
+      <w:bookmarkStart w:id="23" w:name="_Toc515542475"/>
       <w:proofErr w:type="spellStart"/>
       <w:r>
         <w:lastRenderedPageBreak/>
@@ -7721,8 +7740,8 @@
       <w:r>
         <w:t>()</w:t>
       </w:r>
+      <w:bookmarkEnd w:id="22"/>
       <w:bookmarkEnd w:id="23"/>
-      <w:bookmarkEnd w:id="24"/>
     </w:p>
     <w:p>
       <w:proofErr w:type="spellStart"/>
@@ -8096,8 +8115,8 @@
       <w:pPr>
         <w:pStyle w:val="Kop2"/>
       </w:pPr>
-      <w:bookmarkStart w:id="25" w:name="_Toc515496157"/>
-      <w:bookmarkStart w:id="26" w:name="_Toc515542476"/>
+      <w:bookmarkStart w:id="24" w:name="_Toc515496157"/>
+      <w:bookmarkStart w:id="25" w:name="_Toc515542476"/>
       <w:proofErr w:type="spellStart"/>
       <w:r>
         <w:lastRenderedPageBreak/>
@@ -8107,8 +8126,8 @@
       <w:r>
         <w:t>()</w:t>
       </w:r>
+      <w:bookmarkEnd w:id="24"/>
       <w:bookmarkEnd w:id="25"/>
-      <w:bookmarkEnd w:id="26"/>
     </w:p>
     <w:p>
       <w:proofErr w:type="spellStart"/>
@@ -8371,6 +8390,13 @@
           <w:bCs/>
         </w:rPr>
         <w:tab/>
+      </w:r>
+      <w:bookmarkStart w:id="26" w:name="_GoBack"/>
+      <w:bookmarkEnd w:id="26"/>
+      <w:r>
+        <w:rPr>
+          <w:bCs/>
+        </w:rPr>
         <w:t>De tekst die geprint moet worden.</w:t>
       </w:r>
     </w:p>
@@ -11190,6 +11216,7 @@
         <w:docPartUnique/>
       </w:docPartObj>
     </w:sdtPr>
+    <w:sdtEndPr/>
     <w:sdtContent>
       <w:p>
         <w:pPr>
@@ -14209,7 +14236,7 @@
 </file>
 
 <file path=customXml/itemProps1.xml><?xml version="1.0" encoding="utf-8"?>
-<ds:datastoreItem xmlns:ds="http://schemas.openxmlformats.org/officeDocument/2006/customXml" ds:itemID="{1C9A32C4-5C56-4EEC-9F24-911C7AC768A3}">
+<ds:datastoreItem xmlns:ds="http://schemas.openxmlformats.org/officeDocument/2006/customXml" ds:itemID="{50AA581B-4EDD-4D5E-AC0B-A9F476694137}">
   <ds:schemaRefs>
     <ds:schemaRef ds:uri="http://schemas.openxmlformats.org/officeDocument/2006/bibliography"/>
   </ds:schemaRefs>

</xml_diff>